<commit_message>
Entrega individual felsolagu + IndividualReport + Groupal
</commit_message>
<xml_diff>
--- a/reports/Groupal - report.docx
+++ b/reports/Groupal - report.docx
@@ -1,6 +1,6 @@
 
 <file path=word/document.xml><?xml version="1.0" encoding="utf-8"?>
-<w:document xmlns:wpc="http://schemas.microsoft.com/office/word/2010/wordprocessingCanvas" xmlns:cx="http://schemas.microsoft.com/office/drawing/2014/chartex" xmlns:cx1="http://schemas.microsoft.com/office/drawing/2015/9/8/chartex" xmlns:cx2="http://schemas.microsoft.com/office/drawing/2015/10/21/chartex" xmlns:cx3="http://schemas.microsoft.com/office/drawing/2016/5/9/chartex" xmlns:cx4="http://schemas.microsoft.com/office/drawing/2016/5/10/chartex" xmlns:cx5="http://schemas.microsoft.com/office/drawing/2016/5/11/chartex" xmlns:cx6="http://schemas.microsoft.com/office/drawing/2016/5/12/chartex" xmlns:cx7="http://schemas.microsoft.com/office/drawing/2016/5/13/chartex" xmlns:cx8="http://schemas.microsoft.com/office/drawing/2016/5/14/chartex" xmlns:mc="http://schemas.openxmlformats.org/markup-compatibility/2006" xmlns:aink="http://schemas.microsoft.com/office/drawing/2016/ink" xmlns:am3d="http://schemas.microsoft.com/office/drawing/2017/model3d" xmlns:o="urn:schemas-microsoft-com:office:office" xmlns:oel="http://schemas.microsoft.com/office/2019/extlst" xmlns:r="http://schemas.openxmlformats.org/officeDocument/2006/relationships" xmlns:m="http://schemas.openxmlformats.org/officeDocument/2006/math" xmlns:v="urn:schemas-microsoft-com:vml" xmlns:wp14="http://schemas.microsoft.com/office/word/2010/wordprocessingDrawing" xmlns:wp="http://schemas.openxmlformats.org/drawingml/2006/wordprocessingDrawing" xmlns:w10="urn:schemas-microsoft-com:office:word" xmlns:w="http://schemas.openxmlformats.org/wordprocessingml/2006/main" xmlns:w14="http://schemas.microsoft.com/office/word/2010/wordml" xmlns:w15="http://schemas.microsoft.com/office/word/2012/wordml" xmlns:w16cex="http://schemas.microsoft.com/office/word/2018/wordml/cex" xmlns:w16cid="http://schemas.microsoft.com/office/word/2016/wordml/cid" xmlns:w16="http://schemas.microsoft.com/office/word/2018/wordml" xmlns:w16sdtdh="http://schemas.microsoft.com/office/word/2020/wordml/sdtdatahash" xmlns:w16se="http://schemas.microsoft.com/office/word/2015/wordml/symex" xmlns:wpg="http://schemas.microsoft.com/office/word/2010/wordprocessingGroup" xmlns:wpi="http://schemas.microsoft.com/office/word/2010/wordprocessingInk" xmlns:wne="http://schemas.microsoft.com/office/word/2006/wordml" xmlns:wps="http://schemas.microsoft.com/office/word/2010/wordprocessingShape" mc:Ignorable="w14 w15 w16se w16cid w16 w16cex w16sdtdh wp14">
+<w:document xmlns:wpc="http://schemas.microsoft.com/office/word/2010/wordprocessingCanvas" xmlns:mc="http://schemas.openxmlformats.org/markup-compatibility/2006" xmlns:o="urn:schemas-microsoft-com:office:office" xmlns:r="http://schemas.openxmlformats.org/officeDocument/2006/relationships" xmlns:m="http://schemas.openxmlformats.org/officeDocument/2006/math" xmlns:v="urn:schemas-microsoft-com:vml" xmlns:wp14="http://schemas.microsoft.com/office/word/2010/wordprocessingDrawing" xmlns:wp="http://schemas.openxmlformats.org/drawingml/2006/wordprocessingDrawing" xmlns:w10="urn:schemas-microsoft-com:office:word" xmlns:w="http://schemas.openxmlformats.org/wordprocessingml/2006/main" xmlns:w14="http://schemas.microsoft.com/office/word/2010/wordml" xmlns:w15="http://schemas.microsoft.com/office/word/2012/wordml" xmlns:wpg="http://schemas.microsoft.com/office/word/2010/wordprocessingGroup" xmlns:wpi="http://schemas.microsoft.com/office/word/2010/wordprocessingInk" xmlns:wne="http://schemas.microsoft.com/office/word/2006/wordml" xmlns:wps="http://schemas.microsoft.com/office/word/2010/wordprocessingShape" mc:Ignorable="w14 w15 wp14">
   <w:body>
     <w:p>
       <w:pPr>
@@ -108,7 +108,6 @@
               </w:rPr>
               <w:tab/>
             </w:r>
-            <w:permStart w:id="143746294" w:edGrp="everyone"/>
             <w:sdt>
               <w:sdtPr>
                 <w:rPr>
@@ -122,6 +121,7 @@
                 <w15:appearance w15:val="hidden"/>
                 <w:text/>
               </w:sdtPr>
+              <w:sdtEndPr/>
               <w:sdtContent>
                 <w:r>
                   <w:rPr>
@@ -143,7 +143,6 @@
                 </w:r>
               </w:sdtContent>
             </w:sdt>
-            <w:permEnd w:id="143746294"/>
           </w:p>
         </w:tc>
       </w:tr>
@@ -186,7 +185,6 @@
               </w:rPr>
               <w:tab/>
             </w:r>
-            <w:permStart w:id="420692352" w:edGrp="everyone"/>
             <w:sdt>
               <w:sdtPr>
                 <w:rPr>
@@ -200,6 +198,7 @@
                 <w15:appearance w15:val="hidden"/>
                 <w:text/>
               </w:sdtPr>
+              <w:sdtEndPr/>
               <w:sdtContent>
                 <w:r>
                   <w:rPr>
@@ -209,7 +208,6 @@
                 </w:r>
               </w:sdtContent>
             </w:sdt>
-            <w:permEnd w:id="420692352"/>
           </w:p>
         </w:tc>
       </w:tr>
@@ -274,7 +272,6 @@
               </w:rPr>
               <w:tab/>
             </w:r>
-            <w:permStart w:id="291510380" w:edGrp="everyone"/>
             <w:sdt>
               <w:sdtPr>
                 <w:rPr>
@@ -288,6 +285,7 @@
                 <w15:appearance w15:val="hidden"/>
                 <w:text/>
               </w:sdtPr>
+              <w:sdtEndPr/>
               <w:sdtContent>
                 <w:r>
                   <w:rPr>
@@ -304,7 +302,6 @@
               </w:sdtContent>
             </w:sdt>
           </w:p>
-          <w:permEnd w:id="291510380"/>
           <w:p>
             <w:pPr>
               <w:pStyle w:val="Sinespaciado"/>
@@ -334,7 +331,6 @@
               </w:rPr>
               <w:tab/>
             </w:r>
-            <w:permStart w:id="1364481481" w:edGrp="everyone"/>
             <w:sdt>
               <w:sdtPr>
                 <w:rPr>
@@ -348,6 +344,7 @@
                 <w15:appearance w15:val="hidden"/>
                 <w:text/>
               </w:sdtPr>
+              <w:sdtEndPr/>
               <w:sdtContent>
                 <w:r>
                   <w:rPr>
@@ -371,7 +368,6 @@
                 </w:r>
               </w:sdtContent>
             </w:sdt>
-            <w:permEnd w:id="1364481481"/>
           </w:p>
           <w:p>
             <w:pPr>
@@ -400,7 +396,6 @@
               </w:rPr>
               <w:tab/>
             </w:r>
-            <w:permStart w:id="1443845444" w:edGrp="everyone"/>
             <w:sdt>
               <w:sdtPr>
                 <w:rPr>
@@ -414,6 +409,7 @@
                 <w15:appearance w15:val="hidden"/>
                 <w:text/>
               </w:sdtPr>
+              <w:sdtEndPr/>
               <w:sdtContent>
                 <w:r>
                   <w:rPr>
@@ -435,7 +431,6 @@
                 </w:r>
               </w:sdtContent>
             </w:sdt>
-            <w:permEnd w:id="1443845444"/>
             <w:r>
               <w:rPr>
                 <w:rFonts w:asciiTheme="majorHAnsi" w:hAnsiTheme="majorHAnsi" w:cstheme="majorHAnsi"/>
@@ -464,7 +459,6 @@
               </w:rPr>
               <w:tab/>
             </w:r>
-            <w:permStart w:id="415123737" w:edGrp="everyone"/>
             <w:sdt>
               <w:sdtPr>
                 <w:rPr>
@@ -478,6 +472,7 @@
                 <w15:appearance w15:val="hidden"/>
                 <w:text/>
               </w:sdtPr>
+              <w:sdtEndPr/>
               <w:sdtContent>
                 <w:r>
                   <w:rPr>
@@ -499,7 +494,6 @@
                 </w:r>
               </w:sdtContent>
             </w:sdt>
-            <w:permEnd w:id="415123737"/>
           </w:p>
         </w:tc>
         <w:tc>
@@ -554,12 +548,6 @@
                 <w:rFonts w:asciiTheme="majorHAnsi" w:hAnsiTheme="majorHAnsi" w:cstheme="majorHAnsi"/>
               </w:rPr>
               <w:tab/>
-            </w:r>
-            <w:permStart w:id="1081366304" w:edGrp="everyone"/>
-            <w:r>
-              <w:rPr>
-                <w:rFonts w:asciiTheme="majorHAnsi" w:hAnsiTheme="majorHAnsi" w:cstheme="majorHAnsi"/>
-              </w:rPr>
               <w:t xml:space="preserve"> </w:t>
             </w:r>
             <w:sdt>
@@ -575,6 +563,7 @@
                 <w15:appearance w15:val="hidden"/>
                 <w:text/>
               </w:sdtPr>
+              <w:sdtEndPr/>
               <w:sdtContent>
                 <w:r>
                   <w:rPr>
@@ -585,7 +574,6 @@
               </w:sdtContent>
             </w:sdt>
           </w:p>
-          <w:permEnd w:id="1081366304"/>
           <w:p>
             <w:pPr>
               <w:pStyle w:val="Sinespaciado"/>
@@ -615,7 +603,6 @@
               </w:rPr>
               <w:tab/>
             </w:r>
-            <w:permStart w:id="554395221" w:edGrp="everyone"/>
             <w:sdt>
               <w:sdtPr>
                 <w:rPr>
@@ -629,6 +616,7 @@
                 <w15:appearance w15:val="hidden"/>
                 <w:text/>
               </w:sdtPr>
+              <w:sdtEndPr/>
               <w:sdtContent>
                 <w:r>
                   <w:rPr>
@@ -652,7 +640,6 @@
                 </w:r>
               </w:sdtContent>
             </w:sdt>
-            <w:permEnd w:id="554395221"/>
           </w:p>
           <w:p>
             <w:pPr>
@@ -681,7 +668,6 @@
               </w:rPr>
               <w:tab/>
             </w:r>
-            <w:permStart w:id="84825807" w:edGrp="everyone"/>
             <w:sdt>
               <w:sdtPr>
                 <w:rPr>
@@ -695,6 +681,7 @@
                 <w15:appearance w15:val="hidden"/>
                 <w:text/>
               </w:sdtPr>
+              <w:sdtEndPr/>
               <w:sdtContent>
                 <w:r>
                   <w:rPr>
@@ -704,7 +691,6 @@
                 </w:r>
               </w:sdtContent>
             </w:sdt>
-            <w:permEnd w:id="84825807"/>
           </w:p>
           <w:p>
             <w:pPr>
@@ -718,7 +704,16 @@
                 <w:rFonts w:asciiTheme="majorHAnsi" w:hAnsiTheme="majorHAnsi" w:cstheme="majorHAnsi"/>
                 <w:b/>
               </w:rPr>
-              <w:t>Roles:</w:t>
+              <w:t>R</w:t>
+            </w:r>
+            <w:bookmarkStart w:id="2" w:name="_GoBack"/>
+            <w:bookmarkEnd w:id="2"/>
+            <w:r>
+              <w:rPr>
+                <w:rFonts w:asciiTheme="majorHAnsi" w:hAnsiTheme="majorHAnsi" w:cstheme="majorHAnsi"/>
+                <w:b/>
+              </w:rPr>
+              <w:t>oles:</w:t>
             </w:r>
             <w:r>
               <w:rPr>
@@ -733,7 +728,6 @@
               </w:rPr>
               <w:tab/>
             </w:r>
-            <w:permStart w:id="584389830" w:edGrp="everyone"/>
             <w:sdt>
               <w:sdtPr>
                 <w:rPr>
@@ -747,6 +741,7 @@
                 <w15:appearance w15:val="hidden"/>
                 <w:text/>
               </w:sdtPr>
+              <w:sdtEndPr/>
               <w:sdtContent>
                 <w:r>
                   <w:rPr>
@@ -756,7 +751,6 @@
                 </w:r>
               </w:sdtContent>
             </w:sdt>
-            <w:permEnd w:id="584389830"/>
           </w:p>
         </w:tc>
       </w:tr>
@@ -817,7 +811,6 @@
               </w:rPr>
               <w:tab/>
             </w:r>
-            <w:permStart w:id="1000832359" w:edGrp="everyone"/>
             <w:sdt>
               <w:sdtPr>
                 <w:rPr>
@@ -831,17 +824,17 @@
                 <w15:appearance w15:val="hidden"/>
                 <w:text/>
               </w:sdtPr>
+              <w:sdtEndPr/>
               <w:sdtContent>
                 <w:r>
                   <w:rPr>
                     <w:rFonts w:asciiTheme="majorHAnsi" w:hAnsiTheme="majorHAnsi" w:cstheme="majorHAnsi"/>
                   </w:rPr>
-                  <w:t xml:space="preserve"> DNI, NIE, or passport number</w:t>
+                  <w:t xml:space="preserve"> 77025388K</w:t>
                 </w:r>
               </w:sdtContent>
             </w:sdt>
           </w:p>
-          <w:permEnd w:id="1000832359"/>
           <w:p>
             <w:pPr>
               <w:pStyle w:val="Sinespaciado"/>
@@ -871,7 +864,6 @@
               </w:rPr>
               <w:tab/>
             </w:r>
-            <w:permStart w:id="926035648" w:edGrp="everyone"/>
             <w:sdt>
               <w:sdtPr>
                 <w:rPr>
@@ -885,6 +877,7 @@
                 <w15:appearance w15:val="hidden"/>
                 <w:text/>
               </w:sdtPr>
+              <w:sdtEndPr/>
               <w:sdtContent>
                 <w:r>
                   <w:rPr>
@@ -897,18 +890,17 @@
                   <w:rPr>
                     <w:rFonts w:asciiTheme="majorHAnsi" w:hAnsiTheme="majorHAnsi" w:cstheme="majorHAnsi"/>
                   </w:rPr>
-                  <w:t>uvus</w:t>
+                  <w:t>felsolagu</w:t>
                 </w:r>
                 <w:proofErr w:type="spellEnd"/>
                 <w:r>
                   <w:rPr>
                     <w:rFonts w:asciiTheme="majorHAnsi" w:hAnsiTheme="majorHAnsi" w:cstheme="majorHAnsi"/>
                   </w:rPr>
-                  <w:t xml:space="preserve">  </w:t>
+                  <w:t xml:space="preserve"> </w:t>
                 </w:r>
               </w:sdtContent>
             </w:sdt>
-            <w:permEnd w:id="926035648"/>
           </w:p>
           <w:p>
             <w:pPr>
@@ -937,7 +929,6 @@
               </w:rPr>
               <w:tab/>
             </w:r>
-            <w:permStart w:id="1519068571" w:edGrp="everyone"/>
             <w:sdt>
               <w:sdtPr>
                 <w:rPr>
@@ -951,17 +942,37 @@
                 <w15:appearance w15:val="hidden"/>
                 <w:text/>
               </w:sdtPr>
+              <w:sdtEndPr/>
               <w:sdtContent>
                 <w:r>
                   <w:rPr>
                     <w:rFonts w:asciiTheme="majorHAnsi" w:hAnsiTheme="majorHAnsi" w:cstheme="majorHAnsi"/>
                   </w:rPr>
-                  <w:t xml:space="preserve"> Surnames, Name </w:t>
+                  <w:t xml:space="preserve"> Solis </w:t>
+                </w:r>
+                <w:proofErr w:type="spellStart"/>
+                <w:r>
+                  <w:rPr>
+                    <w:rFonts w:asciiTheme="majorHAnsi" w:hAnsiTheme="majorHAnsi" w:cstheme="majorHAnsi"/>
+                  </w:rPr>
+                  <w:t>Agudo</w:t>
+                </w:r>
+                <w:proofErr w:type="spellEnd"/>
+                <w:r>
+                  <w:rPr>
+                    <w:rFonts w:asciiTheme="majorHAnsi" w:hAnsiTheme="majorHAnsi" w:cstheme="majorHAnsi"/>
+                  </w:rPr>
+                  <w:t>, Felipe</w:t>
+                </w:r>
+                <w:r>
+                  <w:rPr>
+                    <w:rFonts w:asciiTheme="majorHAnsi" w:hAnsiTheme="majorHAnsi" w:cstheme="majorHAnsi"/>
+                  </w:rPr>
+                  <w:t xml:space="preserve"> </w:t>
                 </w:r>
               </w:sdtContent>
             </w:sdt>
           </w:p>
-          <w:permEnd w:id="1519068571"/>
           <w:p>
             <w:pPr>
               <w:pStyle w:val="Sinespaciado"/>
@@ -989,7 +1000,6 @@
               </w:rPr>
               <w:tab/>
             </w:r>
-            <w:permStart w:id="1983335098" w:edGrp="everyone"/>
             <w:sdt>
               <w:sdtPr>
                 <w:rPr>
@@ -1002,16 +1012,22 @@
                 </w:placeholder>
                 <w:text/>
               </w:sdtPr>
+              <w:sdtEndPr/>
               <w:sdtContent>
                 <w:r>
                   <w:rPr>
                     <w:rFonts w:asciiTheme="majorHAnsi" w:hAnsiTheme="majorHAnsi" w:cstheme="majorHAnsi"/>
                   </w:rPr>
-                  <w:t xml:space="preserve"> role1, role2, role3  </w:t>
+                  <w:t xml:space="preserve"> Developer</w:t>
+                </w:r>
+                <w:r>
+                  <w:rPr>
+                    <w:rFonts w:asciiTheme="majorHAnsi" w:hAnsiTheme="majorHAnsi" w:cstheme="majorHAnsi"/>
+                  </w:rPr>
+                  <w:t xml:space="preserve">  </w:t>
                 </w:r>
               </w:sdtContent>
             </w:sdt>
-            <w:permEnd w:id="1983335098"/>
           </w:p>
         </w:tc>
         <w:tc>
@@ -1067,7 +1083,6 @@
               </w:rPr>
               <w:tab/>
             </w:r>
-            <w:permStart w:id="1222207409" w:edGrp="everyone"/>
             <w:sdt>
               <w:sdtPr>
                 <w:rPr>
@@ -1081,6 +1096,7 @@
                 <w15:appearance w15:val="hidden"/>
                 <w:text/>
               </w:sdtPr>
+              <w:sdtEndPr/>
               <w:sdtContent>
                 <w:r>
                   <w:rPr>
@@ -1091,7 +1107,6 @@
               </w:sdtContent>
             </w:sdt>
           </w:p>
-          <w:permEnd w:id="1222207409"/>
           <w:p>
             <w:pPr>
               <w:pStyle w:val="Sinespaciado"/>
@@ -1121,7 +1136,6 @@
               </w:rPr>
               <w:tab/>
             </w:r>
-            <w:permStart w:id="484340907" w:edGrp="everyone"/>
             <w:sdt>
               <w:sdtPr>
                 <w:rPr>
@@ -1135,6 +1149,7 @@
                 <w15:appearance w15:val="hidden"/>
                 <w:text/>
               </w:sdtPr>
+              <w:sdtEndPr/>
               <w:sdtContent>
                 <w:r>
                   <w:rPr>
@@ -1158,7 +1173,6 @@
                 </w:r>
               </w:sdtContent>
             </w:sdt>
-            <w:permEnd w:id="484340907"/>
           </w:p>
           <w:p>
             <w:pPr>
@@ -1187,7 +1201,6 @@
               </w:rPr>
               <w:tab/>
             </w:r>
-            <w:permStart w:id="386604040" w:edGrp="everyone"/>
             <w:sdt>
               <w:sdtPr>
                 <w:rPr>
@@ -1201,6 +1214,7 @@
                 <w15:appearance w15:val="hidden"/>
                 <w:text/>
               </w:sdtPr>
+              <w:sdtEndPr/>
               <w:sdtContent>
                 <w:r>
                   <w:rPr>
@@ -1210,7 +1224,6 @@
                 </w:r>
               </w:sdtContent>
             </w:sdt>
-            <w:permEnd w:id="386604040"/>
           </w:p>
           <w:p>
             <w:pPr>
@@ -1239,7 +1252,6 @@
               </w:rPr>
               <w:tab/>
             </w:r>
-            <w:permStart w:id="1487353257" w:edGrp="everyone"/>
             <w:sdt>
               <w:sdtPr>
                 <w:rPr>
@@ -1253,6 +1265,7 @@
                 <w15:appearance w15:val="hidden"/>
                 <w:text/>
               </w:sdtPr>
+              <w:sdtEndPr/>
               <w:sdtContent>
                 <w:r>
                   <w:rPr>
@@ -1262,7 +1275,6 @@
                 </w:r>
               </w:sdtContent>
             </w:sdt>
-            <w:permEnd w:id="1487353257"/>
           </w:p>
         </w:tc>
       </w:tr>
@@ -1320,7 +1332,6 @@
               </w:rPr>
               <w:tab/>
             </w:r>
-            <w:permStart w:id="1631927432" w:edGrp="everyone"/>
             <w:sdt>
               <w:sdtPr>
                 <w:rPr>
@@ -1334,6 +1345,7 @@
                 <w15:appearance w15:val="hidden"/>
                 <w:text/>
               </w:sdtPr>
+              <w:sdtEndPr/>
               <w:sdtContent>
                 <w:r>
                   <w:rPr>
@@ -1344,7 +1356,6 @@
               </w:sdtContent>
             </w:sdt>
           </w:p>
-          <w:permEnd w:id="1631927432"/>
           <w:p>
             <w:pPr>
               <w:pStyle w:val="Sinespaciado"/>
@@ -1374,7 +1385,6 @@
               </w:rPr>
               <w:tab/>
             </w:r>
-            <w:permStart w:id="1398370153" w:edGrp="everyone"/>
             <w:sdt>
               <w:sdtPr>
                 <w:rPr>
@@ -1388,6 +1398,7 @@
                 <w15:appearance w15:val="hidden"/>
                 <w:text/>
               </w:sdtPr>
+              <w:sdtEndPr/>
               <w:sdtContent>
                 <w:r>
                   <w:rPr>
@@ -1411,7 +1422,6 @@
                 </w:r>
               </w:sdtContent>
             </w:sdt>
-            <w:permEnd w:id="1398370153"/>
           </w:p>
           <w:p>
             <w:pPr>
@@ -1440,7 +1450,6 @@
               </w:rPr>
               <w:tab/>
             </w:r>
-            <w:permStart w:id="72570348" w:edGrp="everyone"/>
             <w:sdt>
               <w:sdtPr>
                 <w:rPr>
@@ -1454,6 +1463,7 @@
                 <w15:appearance w15:val="hidden"/>
                 <w:text/>
               </w:sdtPr>
+              <w:sdtEndPr/>
               <w:sdtContent>
                 <w:r>
                   <w:rPr>
@@ -1463,7 +1473,6 @@
                 </w:r>
               </w:sdtContent>
             </w:sdt>
-            <w:permEnd w:id="72570348"/>
           </w:p>
           <w:p>
             <w:pPr>
@@ -1492,7 +1501,6 @@
               </w:rPr>
               <w:tab/>
             </w:r>
-            <w:permStart w:id="2077499526" w:edGrp="everyone"/>
             <w:sdt>
               <w:sdtPr>
                 <w:rPr>
@@ -1505,6 +1513,7 @@
                 </w:placeholder>
                 <w:text/>
               </w:sdtPr>
+              <w:sdtEndPr/>
               <w:sdtContent>
                 <w:r>
                   <w:rPr>
@@ -1514,7 +1523,6 @@
                 </w:r>
               </w:sdtContent>
             </w:sdt>
-            <w:permEnd w:id="2077499526"/>
           </w:p>
         </w:tc>
         <w:tc>
@@ -1576,7 +1584,6 @@
               </w:rPr>
               <w:tab/>
             </w:r>
-            <w:permStart w:id="1772436159" w:edGrp="everyone"/>
             <w:sdt>
               <w:sdtPr>
                 <w:rPr>
@@ -1590,6 +1597,7 @@
                 <w15:appearance w15:val="hidden"/>
                 <w:text/>
               </w:sdtPr>
+              <w:sdtEndPr/>
               <w:sdtContent>
                 <w:r>
                   <w:rPr>
@@ -1599,7 +1607,6 @@
                 </w:r>
               </w:sdtContent>
             </w:sdt>
-            <w:permEnd w:id="1772436159"/>
           </w:p>
         </w:tc>
       </w:tr>
@@ -1630,7 +1637,6 @@
         <w:rPr>
           <w:rFonts w:cstheme="majorHAnsi"/>
         </w:rPr>
-        <w:lastRenderedPageBreak/>
         <w:t>MANDATORY Deliverable D01: introduction</w:t>
       </w:r>
     </w:p>
@@ -1832,8 +1838,7 @@
         <w:t>” denotes the deliverable number using two digits.  Make sure that you have followed the instructions in the “On Your Deliverables” document to package and deliver your work. This requirement must be fulfilled in this and every subsequent group or individual deliverable for it to be considered valid.</w:t>
       </w:r>
     </w:p>
-    <w:bookmarkStart w:id="2" w:name="_Hlk157672140"/>
-    <w:permStart w:id="514992324" w:edGrp="everyone"/>
+    <w:bookmarkStart w:id="3" w:name="_Hlk157672140"/>
     <w:p>
       <w:pPr>
         <w:pStyle w:val="Verdict"/>
@@ -1854,6 +1859,7 @@
           <w15:appearance w15:val="hidden"/>
           <w:text/>
         </w:sdtPr>
+        <w:sdtEndPr/>
         <w:sdtContent>
           <w:r>
             <w:rPr>
@@ -1875,7 +1881,6 @@
           </w:r>
         </w:sdtContent>
       </w:sdt>
-      <w:permEnd w:id="514992324"/>
       <w:r>
         <w:rPr>
           <w:rFonts w:asciiTheme="majorHAnsi" w:hAnsiTheme="majorHAnsi" w:cstheme="majorHAnsi"/>
@@ -1883,7 +1888,7 @@
         <w:t xml:space="preserve">   </w:t>
       </w:r>
     </w:p>
-    <w:bookmarkEnd w:id="2"/>
+    <w:bookmarkEnd w:id="3"/>
     <w:p>
       <w:pPr>
         <w:pStyle w:val="Prrafodelista"/>
@@ -1898,8 +1903,7 @@
         <w:t>Produce a chartering report.</w:t>
       </w:r>
     </w:p>
-    <w:bookmarkStart w:id="3" w:name="_Hlk157672153"/>
-    <w:permStart w:id="1330789551" w:edGrp="everyone"/>
+    <w:bookmarkStart w:id="4" w:name="_Hlk157672153"/>
     <w:p>
       <w:pPr>
         <w:pStyle w:val="Verdict"/>
@@ -1920,6 +1924,7 @@
           <w15:appearance w15:val="hidden"/>
           <w:text/>
         </w:sdtPr>
+        <w:sdtEndPr/>
         <w:sdtContent>
           <w:r>
             <w:rPr>
@@ -1941,7 +1946,6 @@
           </w:r>
         </w:sdtContent>
       </w:sdt>
-      <w:permEnd w:id="1330789551"/>
       <w:r>
         <w:rPr>
           <w:rFonts w:asciiTheme="majorHAnsi" w:hAnsiTheme="majorHAnsi" w:cstheme="majorHAnsi"/>
@@ -1949,7 +1953,7 @@
         <w:t xml:space="preserve">  </w:t>
       </w:r>
     </w:p>
-    <w:bookmarkEnd w:id="3"/>
+    <w:bookmarkEnd w:id="4"/>
     <w:p>
       <w:pPr>
         <w:rPr>
@@ -1968,7 +1972,6 @@
         <w:rPr>
           <w:rFonts w:cstheme="majorHAnsi"/>
         </w:rPr>
-        <w:lastRenderedPageBreak/>
         <w:t>MANDATORY Deliverable D02: data models</w:t>
       </w:r>
     </w:p>
@@ -2112,7 +2115,6 @@
         <w:t xml:space="preserve">. </w:t>
       </w:r>
     </w:p>
-    <w:permStart w:id="3886208" w:edGrp="everyone"/>
     <w:p>
       <w:pPr>
         <w:pStyle w:val="Verdict"/>
@@ -2133,6 +2135,7 @@
           <w15:appearance w15:val="hidden"/>
           <w:text/>
         </w:sdtPr>
+        <w:sdtEndPr/>
         <w:sdtContent>
           <w:r>
             <w:rPr>
@@ -2142,7 +2145,6 @@
           </w:r>
         </w:sdtContent>
       </w:sdt>
-      <w:permEnd w:id="3886208"/>
       <w:r>
         <w:rPr>
           <w:rFonts w:asciiTheme="majorHAnsi" w:hAnsiTheme="majorHAnsi" w:cstheme="majorHAnsi"/>
@@ -2276,7 +2278,6 @@
         <w:t xml:space="preserve"> with further information.</w:t>
       </w:r>
     </w:p>
-    <w:permStart w:id="568988877" w:edGrp="everyone"/>
     <w:p>
       <w:pPr>
         <w:pStyle w:val="Verdict"/>
@@ -2297,6 +2298,7 @@
           <w15:appearance w15:val="hidden"/>
           <w:text/>
         </w:sdtPr>
+        <w:sdtEndPr/>
         <w:sdtContent>
           <w:r>
             <w:rPr>
@@ -2306,7 +2308,6 @@
           </w:r>
         </w:sdtContent>
       </w:sdt>
-      <w:permEnd w:id="568988877"/>
       <w:r>
         <w:rPr>
           <w:rFonts w:asciiTheme="majorHAnsi" w:hAnsiTheme="majorHAnsi" w:cstheme="majorHAnsi"/>
@@ -2440,7 +2441,6 @@
         <w:t xml:space="preserve"> with further information.</w:t>
       </w:r>
     </w:p>
-    <w:permStart w:id="64176652" w:edGrp="everyone"/>
     <w:p>
       <w:pPr>
         <w:pStyle w:val="Verdict"/>
@@ -2461,6 +2461,7 @@
           <w15:appearance w15:val="hidden"/>
           <w:text/>
         </w:sdtPr>
+        <w:sdtEndPr/>
         <w:sdtContent>
           <w:r>
             <w:rPr>
@@ -2470,7 +2471,6 @@
           </w:r>
         </w:sdtContent>
       </w:sdt>
-      <w:permEnd w:id="64176652"/>
       <w:r>
         <w:rPr>
           <w:rFonts w:asciiTheme="majorHAnsi" w:hAnsiTheme="majorHAnsi" w:cstheme="majorHAnsi"/>
@@ -2686,7 +2686,6 @@
         <w:t>” denotes his or her full name.</w:t>
       </w:r>
     </w:p>
-    <w:permStart w:id="2084199269" w:edGrp="everyone"/>
     <w:p>
       <w:pPr>
         <w:pStyle w:val="Verdict"/>
@@ -2707,6 +2706,7 @@
           <w15:appearance w15:val="hidden"/>
           <w:text/>
         </w:sdtPr>
+        <w:sdtEndPr/>
         <w:sdtContent>
           <w:r>
             <w:rPr>
@@ -2716,7 +2716,6 @@
           </w:r>
         </w:sdtContent>
       </w:sdt>
-      <w:permEnd w:id="2084199269"/>
       <w:r>
         <w:rPr>
           <w:rFonts w:asciiTheme="majorHAnsi" w:hAnsiTheme="majorHAnsi" w:cstheme="majorHAnsi"/>
@@ -2836,7 +2835,6 @@
         <w:t>web document.</w:t>
       </w:r>
     </w:p>
-    <w:permStart w:id="1789663349" w:edGrp="everyone"/>
     <w:p>
       <w:pPr>
         <w:pStyle w:val="Verdict"/>
@@ -2857,6 +2855,7 @@
           <w15:appearance w15:val="hidden"/>
           <w:text/>
         </w:sdtPr>
+        <w:sdtEndPr/>
         <w:sdtContent>
           <w:r>
             <w:rPr>
@@ -2866,7 +2865,6 @@
           </w:r>
         </w:sdtContent>
       </w:sdt>
-      <w:permEnd w:id="1789663349"/>
       <w:r>
         <w:rPr>
           <w:rFonts w:asciiTheme="majorHAnsi" w:hAnsiTheme="majorHAnsi" w:cstheme="majorHAnsi"/>
@@ -2885,7 +2883,6 @@
         <w:rPr>
           <w:rFonts w:cstheme="majorHAnsi"/>
         </w:rPr>
-        <w:lastRenderedPageBreak/>
         <w:t>Functional requirements</w:t>
       </w:r>
     </w:p>
@@ -2995,7 +2992,6 @@
         <w:t>”.</w:t>
       </w:r>
     </w:p>
-    <w:permStart w:id="1472210995" w:edGrp="everyone"/>
     <w:p>
       <w:pPr>
         <w:pStyle w:val="Verdict"/>
@@ -3016,6 +3012,7 @@
           <w15:appearance w15:val="hidden"/>
           <w:text/>
         </w:sdtPr>
+        <w:sdtEndPr/>
         <w:sdtContent>
           <w:r>
             <w:rPr>
@@ -3025,7 +3022,6 @@
           </w:r>
         </w:sdtContent>
       </w:sdt>
-      <w:permEnd w:id="1472210995"/>
       <w:r>
         <w:rPr>
           <w:rFonts w:asciiTheme="majorHAnsi" w:hAnsiTheme="majorHAnsi" w:cstheme="majorHAnsi"/>
@@ -3091,7 +3087,6 @@
         <w:rPr>
           <w:rFonts w:cstheme="majorHAnsi"/>
         </w:rPr>
-        <w:lastRenderedPageBreak/>
         <w:t>MANDATORY Deliverable D03: implementing features</w:t>
       </w:r>
     </w:p>
@@ -3255,7 +3250,6 @@
         <w:t xml:space="preserve"> cannot be updated or deleted.</w:t>
       </w:r>
     </w:p>
-    <w:permStart w:id="877278202" w:edGrp="everyone"/>
     <w:p>
       <w:pPr>
         <w:pStyle w:val="Gradercomments"/>
@@ -3276,6 +3270,7 @@
           <w15:appearance w15:val="hidden"/>
           <w:text/>
         </w:sdtPr>
+        <w:sdtEndPr/>
         <w:sdtContent>
           <w:r>
             <w:rPr>
@@ -3285,7 +3280,6 @@
           </w:r>
         </w:sdtContent>
       </w:sdt>
-      <w:permEnd w:id="877278202"/>
     </w:p>
     <w:p>
       <w:pPr>
@@ -3337,7 +3331,6 @@
         <w:t>Display any of them randomly, as long as its display period is active; the banners must be shown in every page as little intrusively as possible.</w:t>
       </w:r>
     </w:p>
-    <w:permStart w:id="793719138" w:edGrp="everyone"/>
     <w:p>
       <w:pPr>
         <w:pStyle w:val="Verdict"/>
@@ -3358,6 +3351,7 @@
           <w15:appearance w15:val="hidden"/>
           <w:text/>
         </w:sdtPr>
+        <w:sdtEndPr/>
         <w:sdtContent>
           <w:r>
             <w:rPr>
@@ -3367,7 +3361,6 @@
           </w:r>
         </w:sdtContent>
       </w:sdt>
-      <w:permEnd w:id="793719138"/>
       <w:r>
         <w:rPr>
           <w:rFonts w:asciiTheme="majorHAnsi" w:hAnsiTheme="majorHAnsi" w:cstheme="majorHAnsi"/>
@@ -3447,7 +3440,6 @@
         <w:t xml:space="preserve">Create, update, or delete a banner.  </w:t>
       </w:r>
     </w:p>
-    <w:permStart w:id="1433148399" w:edGrp="everyone"/>
     <w:p>
       <w:pPr>
         <w:pStyle w:val="Verdict"/>
@@ -3468,6 +3460,7 @@
           <w15:appearance w15:val="hidden"/>
           <w:text/>
         </w:sdtPr>
+        <w:sdtEndPr/>
         <w:sdtContent>
           <w:r>
             <w:rPr>
@@ -3477,7 +3470,6 @@
           </w:r>
         </w:sdtContent>
       </w:sdt>
-      <w:permEnd w:id="1433148399"/>
       <w:r>
         <w:rPr>
           <w:rFonts w:asciiTheme="majorHAnsi" w:hAnsiTheme="majorHAnsi" w:cstheme="majorHAnsi"/>
@@ -3513,7 +3505,6 @@
         <w:t>Moments, money amounts, and Booleans must be internationalised when they are shown. Other kinds of data are not expected to be internationalised. This requirement must be fulfilled in this and every subsequent group or individual deliverable for it to be considered valid.</w:t>
       </w:r>
     </w:p>
-    <w:permStart w:id="1363431954" w:edGrp="everyone"/>
     <w:p>
       <w:pPr>
         <w:pStyle w:val="Gradercomments"/>
@@ -3536,6 +3527,7 @@
           <w15:appearance w15:val="hidden"/>
           <w:text/>
         </w:sdtPr>
+        <w:sdtEndPr/>
         <w:sdtContent>
           <w:r>
             <w:rPr>
@@ -3546,7 +3538,6 @@
           </w:r>
         </w:sdtContent>
       </w:sdt>
-      <w:permEnd w:id="1363431954"/>
       <w:r>
         <w:rPr>
           <w:rFonts w:asciiTheme="majorHAnsi" w:hAnsiTheme="majorHAnsi" w:cstheme="majorHAnsi"/>
@@ -3636,7 +3627,6 @@
         <w:rPr>
           <w:rFonts w:cstheme="majorHAnsi"/>
         </w:rPr>
-        <w:lastRenderedPageBreak/>
         <w:t>MANDATORY Deliverable D04: formal testing</w:t>
       </w:r>
     </w:p>
@@ -3755,7 +3745,6 @@
         <w:t>Produce as a complete test suite as possible for Requirement #11.</w:t>
       </w:r>
     </w:p>
-    <w:permStart w:id="759059702" w:edGrp="everyone"/>
     <w:p>
       <w:pPr>
         <w:pStyle w:val="Verdict"/>
@@ -3776,6 +3765,7 @@
           <w15:appearance w15:val="hidden"/>
           <w:text/>
         </w:sdtPr>
+        <w:sdtEndPr/>
         <w:sdtContent>
           <w:r>
             <w:rPr>
@@ -3785,7 +3775,6 @@
           </w:r>
         </w:sdtContent>
       </w:sdt>
-      <w:permEnd w:id="759059702"/>
       <w:r>
         <w:rPr>
           <w:rFonts w:asciiTheme="majorHAnsi" w:hAnsiTheme="majorHAnsi" w:cstheme="majorHAnsi"/>
@@ -3821,7 +3810,6 @@
         <w:t xml:space="preserve">Produce a testing report. </w:t>
       </w:r>
     </w:p>
-    <w:permStart w:id="867524682" w:edGrp="everyone"/>
     <w:p>
       <w:pPr>
         <w:pStyle w:val="Gradercomments"/>
@@ -3842,6 +3830,7 @@
           <w15:appearance w15:val="hidden"/>
           <w:text/>
         </w:sdtPr>
+        <w:sdtEndPr/>
         <w:sdtContent>
           <w:r>
             <w:rPr>
@@ -3851,7 +3840,6 @@
           </w:r>
         </w:sdtContent>
       </w:sdt>
-      <w:permEnd w:id="867524682"/>
       <w:r>
         <w:rPr>
           <w:rFonts w:asciiTheme="majorHAnsi" w:hAnsiTheme="majorHAnsi" w:cstheme="majorHAnsi"/>
@@ -3895,7 +3883,6 @@
         <w:rPr>
           <w:rFonts w:cstheme="majorHAnsi"/>
         </w:rPr>
-        <w:lastRenderedPageBreak/>
         <w:t>SUPPLEMENTARY Deliverable D01: introduction </w:t>
       </w:r>
     </w:p>
@@ -4022,7 +4009,6 @@
         <w:t>The system must be internationalised in English and Spanish. Other mainstream languages are welcome, but not required. This requirement must be fulfilled in this and every subsequent group or individual deliverable for it to be considered valid.</w:t>
       </w:r>
     </w:p>
-    <w:permStart w:id="910842583" w:edGrp="everyone"/>
     <w:p>
       <w:pPr>
         <w:pStyle w:val="Gradercomments"/>
@@ -4046,6 +4032,7 @@
           <w15:appearance w15:val="hidden"/>
           <w:text/>
         </w:sdtPr>
+        <w:sdtEndPr/>
         <w:sdtContent>
           <w:r>
             <w:rPr>
@@ -4056,7 +4043,6 @@
           </w:r>
         </w:sdtContent>
       </w:sdt>
-      <w:permEnd w:id="910842583"/>
       <w:r>
         <w:rPr>
           <w:rFonts w:asciiTheme="majorHAnsi" w:hAnsiTheme="majorHAnsi" w:cstheme="majorHAnsi"/>
@@ -4149,7 +4135,6 @@
         <w:t>Produce an analysis report regarding this deliverable.</w:t>
       </w:r>
     </w:p>
-    <w:permStart w:id="1271296366" w:edGrp="everyone"/>
     <w:p>
       <w:pPr>
         <w:pStyle w:val="Verdict"/>
@@ -4170,6 +4155,7 @@
           <w15:appearance w15:val="hidden"/>
           <w:text/>
         </w:sdtPr>
+        <w:sdtEndPr/>
         <w:sdtContent>
           <w:r>
             <w:rPr>
@@ -4179,7 +4165,6 @@
           </w:r>
         </w:sdtContent>
       </w:sdt>
-      <w:permEnd w:id="1271296366"/>
       <w:r>
         <w:rPr>
           <w:rFonts w:asciiTheme="majorHAnsi" w:hAnsiTheme="majorHAnsi" w:cstheme="majorHAnsi"/>
@@ -4202,7 +4187,6 @@
         <w:t>Produce a planning and progress report.</w:t>
       </w:r>
     </w:p>
-    <w:permStart w:id="1560953091" w:edGrp="everyone"/>
     <w:p>
       <w:pPr>
         <w:pStyle w:val="Gradercomments"/>
@@ -4224,6 +4208,7 @@
           <w15:appearance w15:val="hidden"/>
           <w:text/>
         </w:sdtPr>
+        <w:sdtEndPr/>
         <w:sdtContent>
           <w:r>
             <w:rPr>
@@ -4234,7 +4219,6 @@
           </w:r>
         </w:sdtContent>
       </w:sdt>
-      <w:permEnd w:id="1560953091"/>
       <w:r>
         <w:rPr>
           <w:rFonts w:asciiTheme="majorHAnsi" w:hAnsiTheme="majorHAnsi" w:cstheme="majorHAnsi"/>
@@ -4257,7 +4241,6 @@
         <w:t>Produce a report on how you have set up your development configuration. We are not asking you to reproduce the guidelines to set it up, but to make it clear that you have followed them, and you have your development configuration ready to work.</w:t>
       </w:r>
     </w:p>
-    <w:permStart w:id="1512899919" w:edGrp="everyone"/>
     <w:p>
       <w:pPr>
         <w:pStyle w:val="Verdict"/>
@@ -4278,6 +4261,7 @@
           <w15:appearance w15:val="hidden"/>
           <w:text/>
         </w:sdtPr>
+        <w:sdtEndPr/>
         <w:sdtContent>
           <w:r>
             <w:rPr>
@@ -4287,7 +4271,6 @@
           </w:r>
         </w:sdtContent>
       </w:sdt>
-      <w:permEnd w:id="1512899919"/>
       <w:r>
         <w:rPr>
           <w:rFonts w:asciiTheme="majorHAnsi" w:hAnsiTheme="majorHAnsi" w:cstheme="majorHAnsi"/>
@@ -4310,7 +4293,6 @@
         <w:t>Produce a report on what you knew about the architecture of a WIS before this subject. </w:t>
       </w:r>
     </w:p>
-    <w:permStart w:id="253185092" w:edGrp="everyone"/>
     <w:p>
       <w:pPr>
         <w:pStyle w:val="Verdict"/>
@@ -4331,6 +4313,7 @@
           <w15:appearance w15:val="hidden"/>
           <w:text/>
         </w:sdtPr>
+        <w:sdtEndPr/>
         <w:sdtContent>
           <w:r>
             <w:rPr>
@@ -4340,7 +4323,6 @@
           </w:r>
         </w:sdtContent>
       </w:sdt>
-      <w:permEnd w:id="253185092"/>
       <w:r>
         <w:rPr>
           <w:rFonts w:asciiTheme="majorHAnsi" w:hAnsiTheme="majorHAnsi" w:cstheme="majorHAnsi"/>
@@ -4363,7 +4345,6 @@
         <w:t>Produce a report on what you knew about testing a WIS before this subject. </w:t>
       </w:r>
     </w:p>
-    <w:permStart w:id="1888356518" w:edGrp="everyone"/>
     <w:p>
       <w:pPr>
         <w:pStyle w:val="Verdict"/>
@@ -4384,6 +4365,7 @@
           <w15:appearance w15:val="hidden"/>
           <w:text/>
         </w:sdtPr>
+        <w:sdtEndPr/>
         <w:sdtContent>
           <w:r>
             <w:rPr>
@@ -4393,7 +4375,6 @@
           </w:r>
         </w:sdtContent>
       </w:sdt>
-      <w:permEnd w:id="1888356518"/>
       <w:r>
         <w:rPr>
           <w:rFonts w:asciiTheme="majorHAnsi" w:hAnsiTheme="majorHAnsi" w:cstheme="majorHAnsi"/>
@@ -4415,7 +4396,6 @@
         <w:rPr>
           <w:rFonts w:cstheme="majorHAnsi"/>
         </w:rPr>
-        <w:lastRenderedPageBreak/>
         <w:t>SUPPLEMENTARY Deliverable D02: data models </w:t>
       </w:r>
     </w:p>
@@ -4501,7 +4481,6 @@
         <w:t> </w:t>
       </w:r>
     </w:p>
-    <w:permStart w:id="590036856" w:edGrp="everyone"/>
     <w:p>
       <w:pPr>
         <w:pStyle w:val="Verdict"/>
@@ -4522,6 +4501,7 @@
           <w15:appearance w15:val="hidden"/>
           <w:text/>
         </w:sdtPr>
+        <w:sdtEndPr/>
         <w:sdtContent>
           <w:r>
             <w:rPr>
@@ -4531,7 +4511,6 @@
           </w:r>
         </w:sdtContent>
       </w:sdt>
-      <w:permEnd w:id="590036856"/>
       <w:r>
         <w:rPr>
           <w:rFonts w:asciiTheme="majorHAnsi" w:hAnsiTheme="majorHAnsi" w:cstheme="majorHAnsi"/>
@@ -4620,7 +4599,6 @@
         <w:t xml:space="preserve"> posted over the last 10 weeks.</w:t>
       </w:r>
     </w:p>
-    <w:permStart w:id="1383166845" w:edGrp="everyone"/>
     <w:p>
       <w:pPr>
         <w:pStyle w:val="Verdict"/>
@@ -4641,6 +4619,7 @@
           <w15:appearance w15:val="hidden"/>
           <w:text/>
         </w:sdtPr>
+        <w:sdtEndPr/>
         <w:sdtContent>
           <w:r>
             <w:rPr>
@@ -4650,7 +4629,6 @@
           </w:r>
         </w:sdtContent>
       </w:sdt>
-      <w:permEnd w:id="1383166845"/>
       <w:r>
         <w:rPr>
           <w:rFonts w:asciiTheme="majorHAnsi" w:hAnsiTheme="majorHAnsi" w:cstheme="majorHAnsi"/>
@@ -4831,7 +4809,6 @@
         <w:t>Produce an analysis report.</w:t>
       </w:r>
     </w:p>
-    <w:permStart w:id="1352860149" w:edGrp="everyone"/>
     <w:p>
       <w:pPr>
         <w:pStyle w:val="Gradercomments"/>
@@ -4852,6 +4829,7 @@
           <w15:appearance w15:val="hidden"/>
           <w:text/>
         </w:sdtPr>
+        <w:sdtEndPr/>
         <w:sdtContent>
           <w:r>
             <w:rPr>
@@ -4861,7 +4839,6 @@
           </w:r>
         </w:sdtContent>
       </w:sdt>
-      <w:permEnd w:id="1352860149"/>
       <w:r>
         <w:rPr>
           <w:rFonts w:asciiTheme="majorHAnsi" w:hAnsiTheme="majorHAnsi" w:cstheme="majorHAnsi"/>
@@ -4884,7 +4861,6 @@
         <w:t>Produce a planning and progress report.</w:t>
       </w:r>
     </w:p>
-    <w:permStart w:id="1771258906" w:edGrp="everyone"/>
     <w:p>
       <w:pPr>
         <w:pStyle w:val="Verdict"/>
@@ -4905,6 +4881,7 @@
           <w15:appearance w15:val="hidden"/>
           <w:text/>
         </w:sdtPr>
+        <w:sdtEndPr/>
         <w:sdtContent>
           <w:r>
             <w:rPr>
@@ -4914,7 +4891,6 @@
           </w:r>
         </w:sdtContent>
       </w:sdt>
-      <w:permEnd w:id="1771258906"/>
       <w:r>
         <w:rPr>
           <w:rFonts w:asciiTheme="majorHAnsi" w:hAnsiTheme="majorHAnsi" w:cstheme="majorHAnsi"/>
@@ -4945,7 +4921,6 @@
         <w:t> </w:t>
       </w:r>
     </w:p>
-    <w:permStart w:id="66944738" w:edGrp="everyone"/>
     <w:p>
       <w:pPr>
         <w:pStyle w:val="Verdict"/>
@@ -4966,6 +4941,7 @@
           <w15:appearance w15:val="hidden"/>
           <w:text/>
         </w:sdtPr>
+        <w:sdtEndPr/>
         <w:sdtContent>
           <w:r>
             <w:rPr>
@@ -4975,7 +4951,6 @@
           </w:r>
         </w:sdtContent>
       </w:sdt>
-      <w:permEnd w:id="66944738"/>
       <w:r>
         <w:rPr>
           <w:rFonts w:asciiTheme="majorHAnsi" w:hAnsiTheme="majorHAnsi" w:cstheme="majorHAnsi"/>
@@ -5005,7 +4980,6 @@
         <w:rPr>
           <w:rFonts w:cstheme="majorHAnsi"/>
         </w:rPr>
-        <w:lastRenderedPageBreak/>
         <w:t>SUPPLEMENTARY Deliverable D03: implementing features </w:t>
       </w:r>
     </w:p>
@@ -5136,7 +5110,6 @@
         <w:t>Update the system configuration. </w:t>
       </w:r>
     </w:p>
-    <w:permStart w:id="1956788580" w:edGrp="everyone"/>
     <w:p>
       <w:pPr>
         <w:pStyle w:val="Gradercomments"/>
@@ -5157,6 +5130,7 @@
           <w15:appearance w15:val="hidden"/>
           <w:text/>
         </w:sdtPr>
+        <w:sdtEndPr/>
         <w:sdtContent>
           <w:r>
             <w:rPr>
@@ -5166,7 +5140,6 @@
           </w:r>
         </w:sdtContent>
       </w:sdt>
-      <w:permEnd w:id="1956788580"/>
       <w:r>
         <w:rPr>
           <w:rFonts w:asciiTheme="majorHAnsi" w:hAnsiTheme="majorHAnsi" w:cstheme="majorHAnsi"/>
@@ -5248,7 +5221,6 @@
         <w:t xml:space="preserve"> and show their details.</w:t>
       </w:r>
     </w:p>
-    <w:permStart w:id="1962102501" w:edGrp="everyone"/>
     <w:p>
       <w:pPr>
         <w:pStyle w:val="Gradercomments"/>
@@ -5269,6 +5241,7 @@
           <w15:appearance w15:val="hidden"/>
           <w:text/>
         </w:sdtPr>
+        <w:sdtEndPr/>
         <w:sdtContent>
           <w:r>
             <w:rPr>
@@ -5278,7 +5251,6 @@
           </w:r>
         </w:sdtContent>
       </w:sdt>
-      <w:permEnd w:id="1962102501"/>
       <w:r>
         <w:rPr>
           <w:rFonts w:asciiTheme="majorHAnsi" w:hAnsiTheme="majorHAnsi" w:cstheme="majorHAnsi"/>
@@ -5367,7 +5339,6 @@
         <w:t> </w:t>
       </w:r>
     </w:p>
-    <w:permStart w:id="1796370832" w:edGrp="everyone"/>
     <w:p>
       <w:pPr>
         <w:pStyle w:val="Gradercomments"/>
@@ -5388,6 +5359,7 @@
           <w15:appearance w15:val="hidden"/>
           <w:text/>
         </w:sdtPr>
+        <w:sdtEndPr/>
         <w:sdtContent>
           <w:r>
             <w:rPr>
@@ -5397,7 +5369,6 @@
           </w:r>
         </w:sdtContent>
       </w:sdt>
-      <w:permEnd w:id="1796370832"/>
       <w:r>
         <w:rPr>
           <w:rFonts w:asciiTheme="majorHAnsi" w:hAnsiTheme="majorHAnsi" w:cstheme="majorHAnsi"/>
@@ -5486,7 +5457,6 @@
         <w:t> </w:t>
       </w:r>
     </w:p>
-    <w:permStart w:id="1530418216" w:edGrp="everyone"/>
     <w:p>
       <w:pPr>
         <w:pStyle w:val="Verdict"/>
@@ -5507,6 +5477,7 @@
           <w15:appearance w15:val="hidden"/>
           <w:text/>
         </w:sdtPr>
+        <w:sdtEndPr/>
         <w:sdtContent>
           <w:r>
             <w:rPr>
@@ -5516,7 +5487,6 @@
           </w:r>
         </w:sdtContent>
       </w:sdt>
-      <w:permEnd w:id="1530418216"/>
       <w:r>
         <w:rPr>
           <w:rFonts w:asciiTheme="majorHAnsi" w:hAnsiTheme="majorHAnsi" w:cstheme="majorHAnsi"/>
@@ -5654,8 +5624,7 @@
         <w:t> </w:t>
       </w:r>
     </w:p>
-    <w:bookmarkStart w:id="4" w:name="_Hlk157672536"/>
-    <w:permStart w:id="1998798261" w:edGrp="everyone"/>
+    <w:bookmarkStart w:id="5" w:name="_Hlk157672536"/>
     <w:p>
       <w:pPr>
         <w:pStyle w:val="Verdict"/>
@@ -5676,6 +5645,7 @@
           <w15:appearance w15:val="hidden"/>
           <w:text/>
         </w:sdtPr>
+        <w:sdtEndPr/>
         <w:sdtContent>
           <w:r>
             <w:rPr>
@@ -5685,7 +5655,6 @@
           </w:r>
         </w:sdtContent>
       </w:sdt>
-      <w:permEnd w:id="1998798261"/>
       <w:r>
         <w:rPr>
           <w:rFonts w:asciiTheme="majorHAnsi" w:hAnsiTheme="majorHAnsi" w:cstheme="majorHAnsi"/>
@@ -5693,7 +5662,7 @@
         <w:t xml:space="preserve">    </w:t>
       </w:r>
     </w:p>
-    <w:bookmarkEnd w:id="4"/>
+    <w:bookmarkEnd w:id="5"/>
     <w:p>
       <w:pPr>
         <w:pStyle w:val="Prrafodelista"/>
@@ -5822,8 +5791,7 @@
         <w:t xml:space="preserve"> cannot be updated or deleted.</w:t>
       </w:r>
     </w:p>
-    <w:bookmarkStart w:id="5" w:name="_Hlk157672549"/>
-    <w:permStart w:id="175788704" w:edGrp="everyone"/>
+    <w:bookmarkStart w:id="6" w:name="_Hlk157672549"/>
     <w:p>
       <w:pPr>
         <w:pStyle w:val="Verdict"/>
@@ -5844,6 +5812,7 @@
           <w15:appearance w15:val="hidden"/>
           <w:text/>
         </w:sdtPr>
+        <w:sdtEndPr/>
         <w:sdtContent>
           <w:r>
             <w:rPr>
@@ -5853,7 +5822,6 @@
           </w:r>
         </w:sdtContent>
       </w:sdt>
-      <w:permEnd w:id="175788704"/>
       <w:r>
         <w:rPr>
           <w:rFonts w:asciiTheme="majorHAnsi" w:hAnsiTheme="majorHAnsi" w:cstheme="majorHAnsi"/>
@@ -5861,7 +5829,7 @@
         <w:t xml:space="preserve">     </w:t>
       </w:r>
     </w:p>
-    <w:bookmarkEnd w:id="5"/>
+    <w:bookmarkEnd w:id="6"/>
     <w:p>
       <w:pPr>
         <w:pStyle w:val="Prrafodelista"/>
@@ -5873,7 +5841,6 @@
         <w:rPr>
           <w:rFonts w:asciiTheme="majorHAnsi" w:hAnsiTheme="majorHAnsi" w:cstheme="majorHAnsi"/>
         </w:rPr>
-        <w:lastRenderedPageBreak/>
         <w:t xml:space="preserve">Operations by </w:t>
       </w:r>
       <w:r>
@@ -5933,7 +5900,6 @@
         <w:t xml:space="preserve"> dashboards.</w:t>
       </w:r>
     </w:p>
-    <w:permStart w:id="950804319" w:edGrp="everyone"/>
     <w:p>
       <w:pPr>
         <w:pStyle w:val="Verdict"/>
@@ -5954,6 +5920,7 @@
           <w15:appearance w15:val="hidden"/>
           <w:text/>
         </w:sdtPr>
+        <w:sdtEndPr/>
         <w:sdtContent>
           <w:r>
             <w:rPr>
@@ -5963,7 +5930,6 @@
           </w:r>
         </w:sdtContent>
       </w:sdt>
-      <w:permEnd w:id="950804319"/>
       <w:r>
         <w:rPr>
           <w:rFonts w:asciiTheme="majorHAnsi" w:hAnsiTheme="majorHAnsi" w:cstheme="majorHAnsi"/>
@@ -6010,7 +5976,6 @@
         <w:t> </w:t>
       </w:r>
     </w:p>
-    <w:permStart w:id="875844297" w:edGrp="everyone"/>
     <w:p>
       <w:pPr>
         <w:pStyle w:val="Verdict"/>
@@ -6031,6 +5996,7 @@
           <w15:appearance w15:val="hidden"/>
           <w:text/>
         </w:sdtPr>
+        <w:sdtEndPr/>
         <w:sdtContent>
           <w:r>
             <w:rPr>
@@ -6040,7 +6006,6 @@
           </w:r>
         </w:sdtContent>
       </w:sdt>
-      <w:permEnd w:id="875844297"/>
       <w:r>
         <w:rPr>
           <w:rFonts w:asciiTheme="majorHAnsi" w:hAnsiTheme="majorHAnsi" w:cstheme="majorHAnsi"/>
@@ -6231,7 +6196,6 @@
         <w:t>million”, though. The spam detector must be reusable across different projects; that is: it must be implemented as an independent project that must be packaged into a reusable dependency. Do not forget to deliver your spam detector project so that it can also be evaluated or, otherwise, this requirement shall not be considered valid. This requirement must be fulfilled in this and every subsequent group or individual deliverable for it to be considered valid.</w:t>
       </w:r>
     </w:p>
-    <w:permStart w:id="9072603" w:edGrp="everyone"/>
     <w:p>
       <w:pPr>
         <w:pStyle w:val="Gradercomments"/>
@@ -6254,6 +6218,7 @@
           <w15:appearance w15:val="hidden"/>
           <w:text/>
         </w:sdtPr>
+        <w:sdtEndPr/>
         <w:sdtContent>
           <w:r>
             <w:rPr>
@@ -6264,7 +6229,6 @@
           </w:r>
         </w:sdtContent>
       </w:sdt>
-      <w:permEnd w:id="9072603"/>
       <w:r>
         <w:rPr>
           <w:rFonts w:asciiTheme="majorHAnsi" w:hAnsiTheme="majorHAnsi" w:cstheme="majorHAnsi"/>
@@ -6350,7 +6314,6 @@
         <w:t>Produce an analysis report.</w:t>
       </w:r>
     </w:p>
-    <w:permStart w:id="487216364" w:edGrp="everyone"/>
     <w:p>
       <w:pPr>
         <w:pStyle w:val="Verdict"/>
@@ -6371,6 +6334,7 @@
           <w15:appearance w15:val="hidden"/>
           <w:text/>
         </w:sdtPr>
+        <w:sdtEndPr/>
         <w:sdtContent>
           <w:r>
             <w:rPr>
@@ -6380,7 +6344,6 @@
           </w:r>
         </w:sdtContent>
       </w:sdt>
-      <w:permEnd w:id="487216364"/>
       <w:r>
         <w:rPr>
           <w:rFonts w:asciiTheme="majorHAnsi" w:hAnsiTheme="majorHAnsi" w:cstheme="majorHAnsi"/>
@@ -6403,7 +6366,6 @@
         <w:t>Produce a planning and progress report.</w:t>
       </w:r>
     </w:p>
-    <w:permStart w:id="1612984071" w:edGrp="everyone"/>
     <w:p>
       <w:pPr>
         <w:pStyle w:val="Verdict"/>
@@ -6425,6 +6387,7 @@
           <w15:appearance w15:val="hidden"/>
           <w:text/>
         </w:sdtPr>
+        <w:sdtEndPr/>
         <w:sdtContent>
           <w:r>
             <w:rPr>
@@ -6434,7 +6397,6 @@
           </w:r>
         </w:sdtContent>
       </w:sdt>
-      <w:permEnd w:id="1612984071"/>
       <w:r>
         <w:rPr>
           <w:rFonts w:asciiTheme="majorHAnsi" w:hAnsiTheme="majorHAnsi" w:cstheme="majorHAnsi"/>
@@ -6454,11 +6416,9 @@
           <w:rStyle w:val="normaltextrun"/>
           <w:rFonts w:asciiTheme="majorHAnsi" w:hAnsiTheme="majorHAnsi" w:cstheme="majorHAnsi"/>
         </w:rPr>
-        <w:lastRenderedPageBreak/>
         <w:t>Produce a lint report.</w:t>
       </w:r>
     </w:p>
-    <w:permStart w:id="93783757" w:edGrp="everyone"/>
     <w:p>
       <w:pPr>
         <w:pStyle w:val="Verdict"/>
@@ -6479,6 +6439,7 @@
           <w15:appearance w15:val="hidden"/>
           <w:text/>
         </w:sdtPr>
+        <w:sdtEndPr/>
         <w:sdtContent>
           <w:r>
             <w:rPr>
@@ -6488,7 +6449,6 @@
           </w:r>
         </w:sdtContent>
       </w:sdt>
-      <w:permEnd w:id="93783757"/>
       <w:r>
         <w:rPr>
           <w:rFonts w:asciiTheme="majorHAnsi" w:hAnsiTheme="majorHAnsi" w:cstheme="majorHAnsi"/>
@@ -6516,7 +6476,6 @@
         <w:rPr>
           <w:rFonts w:cstheme="majorHAnsi"/>
         </w:rPr>
-        <w:lastRenderedPageBreak/>
         <w:t>SUPPLEMENTARY Deliverable D04: formal testing </w:t>
       </w:r>
     </w:p>
@@ -6742,7 +6701,6 @@
         <w:t>Produce an analysis report.</w:t>
       </w:r>
     </w:p>
-    <w:permStart w:id="1981551776" w:edGrp="everyone"/>
     <w:p>
       <w:pPr>
         <w:pStyle w:val="Verdict"/>
@@ -6763,6 +6721,7 @@
           <w15:appearance w15:val="hidden"/>
           <w:text/>
         </w:sdtPr>
+        <w:sdtEndPr/>
         <w:sdtContent>
           <w:r>
             <w:rPr>
@@ -6772,7 +6731,6 @@
           </w:r>
         </w:sdtContent>
       </w:sdt>
-      <w:permEnd w:id="1981551776"/>
       <w:r>
         <w:rPr>
           <w:rFonts w:asciiTheme="majorHAnsi" w:hAnsiTheme="majorHAnsi" w:cstheme="majorHAnsi"/>
@@ -6795,7 +6753,6 @@
         <w:t>Produce a planning and progress report.</w:t>
       </w:r>
     </w:p>
-    <w:permStart w:id="830892373" w:edGrp="everyone"/>
     <w:p>
       <w:pPr>
         <w:pStyle w:val="Verdict"/>
@@ -6816,6 +6773,7 @@
           <w15:appearance w15:val="hidden"/>
           <w:text/>
         </w:sdtPr>
+        <w:sdtEndPr/>
         <w:sdtContent>
           <w:r>
             <w:rPr>
@@ -6825,7 +6783,6 @@
           </w:r>
         </w:sdtContent>
       </w:sdt>
-      <w:permEnd w:id="830892373"/>
       <w:r>
         <w:rPr>
           <w:rFonts w:asciiTheme="majorHAnsi" w:hAnsiTheme="majorHAnsi" w:cstheme="majorHAnsi"/>
@@ -6851,7 +6808,7 @@
 </file>
 
 <file path=word/numbering.xml><?xml version="1.0" encoding="utf-8"?>
-<w:numbering xmlns:wpc="http://schemas.microsoft.com/office/word/2010/wordprocessingCanvas" xmlns:cx="http://schemas.microsoft.com/office/drawing/2014/chartex" xmlns:cx1="http://schemas.microsoft.com/office/drawing/2015/9/8/chartex" xmlns:cx2="http://schemas.microsoft.com/office/drawing/2015/10/21/chartex" xmlns:cx3="http://schemas.microsoft.com/office/drawing/2016/5/9/chartex" xmlns:cx4="http://schemas.microsoft.com/office/drawing/2016/5/10/chartex" xmlns:cx5="http://schemas.microsoft.com/office/drawing/2016/5/11/chartex" xmlns:cx6="http://schemas.microsoft.com/office/drawing/2016/5/12/chartex" xmlns:cx7="http://schemas.microsoft.com/office/drawing/2016/5/13/chartex" xmlns:cx8="http://schemas.microsoft.com/office/drawing/2016/5/14/chartex" xmlns:mc="http://schemas.openxmlformats.org/markup-compatibility/2006" xmlns:aink="http://schemas.microsoft.com/office/drawing/2016/ink" xmlns:am3d="http://schemas.microsoft.com/office/drawing/2017/model3d" xmlns:o="urn:schemas-microsoft-com:office:office" xmlns:oel="http://schemas.microsoft.com/office/2019/extlst" xmlns:r="http://schemas.openxmlformats.org/officeDocument/2006/relationships" xmlns:m="http://schemas.openxmlformats.org/officeDocument/2006/math" xmlns:v="urn:schemas-microsoft-com:vml" xmlns:wp14="http://schemas.microsoft.com/office/word/2010/wordprocessingDrawing" xmlns:wp="http://schemas.openxmlformats.org/drawingml/2006/wordprocessingDrawing" xmlns:w10="urn:schemas-microsoft-com:office:word" xmlns:w="http://schemas.openxmlformats.org/wordprocessingml/2006/main" xmlns:w14="http://schemas.microsoft.com/office/word/2010/wordml" xmlns:w15="http://schemas.microsoft.com/office/word/2012/wordml" xmlns:w16cex="http://schemas.microsoft.com/office/word/2018/wordml/cex" xmlns:w16cid="http://schemas.microsoft.com/office/word/2016/wordml/cid" xmlns:w16="http://schemas.microsoft.com/office/word/2018/wordml" xmlns:w16sdtdh="http://schemas.microsoft.com/office/word/2020/wordml/sdtdatahash" xmlns:w16se="http://schemas.microsoft.com/office/word/2015/wordml/symex" xmlns:wpg="http://schemas.microsoft.com/office/word/2010/wordprocessingGroup" xmlns:wpi="http://schemas.microsoft.com/office/word/2010/wordprocessingInk" xmlns:wne="http://schemas.microsoft.com/office/word/2006/wordml" xmlns:wps="http://schemas.microsoft.com/office/word/2010/wordprocessingShape" mc:Ignorable="w14 w15 w16se w16cid w16 w16cex w16sdtdh wp14">
+<w:numbering xmlns:wpc="http://schemas.microsoft.com/office/word/2010/wordprocessingCanvas" xmlns:mc="http://schemas.openxmlformats.org/markup-compatibility/2006" xmlns:o="urn:schemas-microsoft-com:office:office" xmlns:r="http://schemas.openxmlformats.org/officeDocument/2006/relationships" xmlns:m="http://schemas.openxmlformats.org/officeDocument/2006/math" xmlns:v="urn:schemas-microsoft-com:vml" xmlns:wp14="http://schemas.microsoft.com/office/word/2010/wordprocessingDrawing" xmlns:wp="http://schemas.openxmlformats.org/drawingml/2006/wordprocessingDrawing" xmlns:w10="urn:schemas-microsoft-com:office:word" xmlns:w="http://schemas.openxmlformats.org/wordprocessingml/2006/main" xmlns:w14="http://schemas.microsoft.com/office/word/2010/wordml" xmlns:w15="http://schemas.microsoft.com/office/word/2012/wordml" xmlns:wpg="http://schemas.microsoft.com/office/word/2010/wordprocessingGroup" xmlns:wpi="http://schemas.microsoft.com/office/word/2010/wordprocessingInk" xmlns:wne="http://schemas.microsoft.com/office/word/2006/wordml" xmlns:wps="http://schemas.microsoft.com/office/word/2010/wordprocessingShape" mc:Ignorable="w14 w15 wp14">
   <w:abstractNum w:abstractNumId="0" w15:restartNumberingAfterBreak="0">
     <w:nsid w:val="3C204ED6"/>
     <w:multiLevelType w:val="hybridMultilevel"/>
@@ -7192,20 +7149,20 @@
       </w:rPr>
     </w:lvl>
   </w:abstractNum>
-  <w:num w:numId="1" w16cid:durableId="937179482">
+  <w:num w:numId="1">
     <w:abstractNumId w:val="1"/>
   </w:num>
-  <w:num w:numId="2" w16cid:durableId="1127316581">
+  <w:num w:numId="2">
     <w:abstractNumId w:val="0"/>
   </w:num>
-  <w:num w:numId="3" w16cid:durableId="124083312">
+  <w:num w:numId="3">
     <w:abstractNumId w:val="2"/>
   </w:num>
 </w:numbering>
 </file>
 
 <file path=word/styles.xml><?xml version="1.0" encoding="utf-8"?>
-<w:styles xmlns:mc="http://schemas.openxmlformats.org/markup-compatibility/2006" xmlns:r="http://schemas.openxmlformats.org/officeDocument/2006/relationships" xmlns:w="http://schemas.openxmlformats.org/wordprocessingml/2006/main" xmlns:w14="http://schemas.microsoft.com/office/word/2010/wordml" xmlns:w15="http://schemas.microsoft.com/office/word/2012/wordml" xmlns:w16cex="http://schemas.microsoft.com/office/word/2018/wordml/cex" xmlns:w16cid="http://schemas.microsoft.com/office/word/2016/wordml/cid" xmlns:w16="http://schemas.microsoft.com/office/word/2018/wordml" xmlns:w16sdtdh="http://schemas.microsoft.com/office/word/2020/wordml/sdtdatahash" xmlns:w16se="http://schemas.microsoft.com/office/word/2015/wordml/symex" mc:Ignorable="w14 w15 w16se w16cid w16 w16cex w16sdtdh">
+<w:styles xmlns:mc="http://schemas.openxmlformats.org/markup-compatibility/2006" xmlns:r="http://schemas.openxmlformats.org/officeDocument/2006/relationships" xmlns:w="http://schemas.openxmlformats.org/wordprocessingml/2006/main" xmlns:w14="http://schemas.microsoft.com/office/word/2010/wordml" xmlns:w15="http://schemas.microsoft.com/office/word/2012/wordml" mc:Ignorable="w14 w15">
   <w:docDefaults>
     <w:rPrDefault>
       <w:rPr>
@@ -7223,7 +7180,7 @@
       </w:pPr>
     </w:pPrDefault>
   </w:docDefaults>
-  <w:latentStyles w:defLockedState="0" w:defUIPriority="99" w:defSemiHidden="0" w:defUnhideWhenUsed="0" w:defQFormat="0" w:count="376">
+  <w:latentStyles w:defLockedState="0" w:defUIPriority="99" w:defSemiHidden="0" w:defUnhideWhenUsed="0" w:defQFormat="0" w:count="371">
     <w:lsdException w:name="Normal" w:uiPriority="0" w:qFormat="1"/>
     <w:lsdException w:name="heading 1" w:uiPriority="9" w:qFormat="1"/>
     <w:lsdException w:name="heading 2" w:semiHidden="1" w:uiPriority="9" w:unhideWhenUsed="1" w:qFormat="1"/>
@@ -7595,11 +7552,6 @@
     <w:lsdException w:name="List Table 5 Dark Accent 6" w:uiPriority="50"/>
     <w:lsdException w:name="List Table 6 Colorful Accent 6" w:uiPriority="51"/>
     <w:lsdException w:name="List Table 7 Colorful Accent 6" w:uiPriority="52"/>
-    <w:lsdException w:name="Mention" w:semiHidden="1" w:unhideWhenUsed="1"/>
-    <w:lsdException w:name="Smart Hyperlink" w:semiHidden="1" w:unhideWhenUsed="1"/>
-    <w:lsdException w:name="Hashtag" w:semiHidden="1" w:unhideWhenUsed="1"/>
-    <w:lsdException w:name="Unresolved Mention" w:semiHidden="1" w:unhideWhenUsed="1"/>
-    <w:lsdException w:name="Smart Link" w:semiHidden="1" w:unhideWhenUsed="1"/>
   </w:latentStyles>
   <w:style w:type="paragraph" w:default="1" w:styleId="Normal">
     <w:name w:val="Normal"/>
@@ -7866,7 +7818,7 @@
 </file>
 
 <file path=word/glossary/document.xml><?xml version="1.0" encoding="utf-8"?>
-<w:glossaryDocument xmlns:wpc="http://schemas.microsoft.com/office/word/2010/wordprocessingCanvas" xmlns:cx="http://schemas.microsoft.com/office/drawing/2014/chartex" xmlns:cx1="http://schemas.microsoft.com/office/drawing/2015/9/8/chartex" xmlns:cx2="http://schemas.microsoft.com/office/drawing/2015/10/21/chartex" xmlns:cx3="http://schemas.microsoft.com/office/drawing/2016/5/9/chartex" xmlns:cx4="http://schemas.microsoft.com/office/drawing/2016/5/10/chartex" xmlns:cx5="http://schemas.microsoft.com/office/drawing/2016/5/11/chartex" xmlns:cx6="http://schemas.microsoft.com/office/drawing/2016/5/12/chartex" xmlns:cx7="http://schemas.microsoft.com/office/drawing/2016/5/13/chartex" xmlns:cx8="http://schemas.microsoft.com/office/drawing/2016/5/14/chartex" xmlns:mc="http://schemas.openxmlformats.org/markup-compatibility/2006" xmlns:aink="http://schemas.microsoft.com/office/drawing/2016/ink" xmlns:am3d="http://schemas.microsoft.com/office/drawing/2017/model3d" xmlns:o="urn:schemas-microsoft-com:office:office" xmlns:oel="http://schemas.microsoft.com/office/2019/extlst" xmlns:r="http://schemas.openxmlformats.org/officeDocument/2006/relationships" xmlns:m="http://schemas.openxmlformats.org/officeDocument/2006/math" xmlns:v="urn:schemas-microsoft-com:vml" xmlns:wp14="http://schemas.microsoft.com/office/word/2010/wordprocessingDrawing" xmlns:wp="http://schemas.openxmlformats.org/drawingml/2006/wordprocessingDrawing" xmlns:w10="urn:schemas-microsoft-com:office:word" xmlns:w="http://schemas.openxmlformats.org/wordprocessingml/2006/main" xmlns:w14="http://schemas.microsoft.com/office/word/2010/wordml" xmlns:w15="http://schemas.microsoft.com/office/word/2012/wordml" xmlns:w16cex="http://schemas.microsoft.com/office/word/2018/wordml/cex" xmlns:w16cid="http://schemas.microsoft.com/office/word/2016/wordml/cid" xmlns:w16="http://schemas.microsoft.com/office/word/2018/wordml" xmlns:w16sdtdh="http://schemas.microsoft.com/office/word/2020/wordml/sdtdatahash" xmlns:w16se="http://schemas.microsoft.com/office/word/2015/wordml/symex" xmlns:wpg="http://schemas.microsoft.com/office/word/2010/wordprocessingGroup" xmlns:wpi="http://schemas.microsoft.com/office/word/2010/wordprocessingInk" xmlns:wne="http://schemas.microsoft.com/office/word/2006/wordml" xmlns:wps="http://schemas.microsoft.com/office/word/2010/wordprocessingShape" mc:Ignorable="w14 w15 w16se w16cid w16 w16cex w16sdtdh wp14">
+<w:glossaryDocument xmlns:wpc="http://schemas.microsoft.com/office/word/2010/wordprocessingCanvas" xmlns:mc="http://schemas.openxmlformats.org/markup-compatibility/2006" xmlns:o="urn:schemas-microsoft-com:office:office" xmlns:r="http://schemas.openxmlformats.org/officeDocument/2006/relationships" xmlns:m="http://schemas.openxmlformats.org/officeDocument/2006/math" xmlns:v="urn:schemas-microsoft-com:vml" xmlns:wp14="http://schemas.microsoft.com/office/word/2010/wordprocessingDrawing" xmlns:wp="http://schemas.openxmlformats.org/drawingml/2006/wordprocessingDrawing" xmlns:w10="urn:schemas-microsoft-com:office:word" xmlns:w="http://schemas.openxmlformats.org/wordprocessingml/2006/main" xmlns:w14="http://schemas.microsoft.com/office/word/2010/wordml" xmlns:w15="http://schemas.microsoft.com/office/word/2012/wordml" xmlns:wpg="http://schemas.microsoft.com/office/word/2010/wordprocessingGroup" xmlns:wpi="http://schemas.microsoft.com/office/word/2010/wordprocessingInk" xmlns:wne="http://schemas.microsoft.com/office/word/2006/wordml" xmlns:wps="http://schemas.microsoft.com/office/word/2010/wordprocessingShape" mc:Ignorable="w14 w15 wp14">
   <w:docParts>
     <w:docPart>
       <w:docPartPr>
@@ -9555,7 +9507,7 @@
 </file>
 
 <file path=word/glossary/fontTable.xml><?xml version="1.0" encoding="utf-8"?>
-<w:fonts xmlns:mc="http://schemas.openxmlformats.org/markup-compatibility/2006" xmlns:r="http://schemas.openxmlformats.org/officeDocument/2006/relationships" xmlns:w="http://schemas.openxmlformats.org/wordprocessingml/2006/main" xmlns:w14="http://schemas.microsoft.com/office/word/2010/wordml" xmlns:w15="http://schemas.microsoft.com/office/word/2012/wordml" xmlns:w16cex="http://schemas.microsoft.com/office/word/2018/wordml/cex" xmlns:w16cid="http://schemas.microsoft.com/office/word/2016/wordml/cid" xmlns:w16="http://schemas.microsoft.com/office/word/2018/wordml" xmlns:w16sdtdh="http://schemas.microsoft.com/office/word/2020/wordml/sdtdatahash" xmlns:w16se="http://schemas.microsoft.com/office/word/2015/wordml/symex" mc:Ignorable="w14 w15 w16se w16cid w16 w16cex w16sdtdh">
+<w:fonts xmlns:mc="http://schemas.openxmlformats.org/markup-compatibility/2006" xmlns:r="http://schemas.openxmlformats.org/officeDocument/2006/relationships" xmlns:w="http://schemas.openxmlformats.org/wordprocessingml/2006/main" xmlns:w14="http://schemas.microsoft.com/office/word/2010/wordml" xmlns:w15="http://schemas.microsoft.com/office/word/2012/wordml" mc:Ignorable="w14 w15">
   <w:font w:name="Wingdings">
     <w:panose1 w:val="05000000000000000000"/>
     <w:charset w:val="02"/>
@@ -9589,14 +9541,14 @@
     <w:charset w:val="00"/>
     <w:family w:val="swiss"/>
     <w:pitch w:val="variable"/>
-    <w:sig w:usb0="E4002EFF" w:usb1="C200247B" w:usb2="00000009" w:usb3="00000000" w:csb0="000001FF" w:csb1="00000000"/>
+    <w:sig w:usb0="E4002EFF" w:usb1="C000247B" w:usb2="00000009" w:usb3="00000000" w:csb0="000001FF" w:csb1="00000000"/>
   </w:font>
   <w:font w:name="Calibri Light">
     <w:panose1 w:val="020F0302020204030204"/>
     <w:charset w:val="00"/>
     <w:family w:val="swiss"/>
     <w:pitch w:val="variable"/>
-    <w:sig w:usb0="E4002EFF" w:usb1="C200247B" w:usb2="00000009" w:usb3="00000000" w:csb0="000001FF" w:csb1="00000000"/>
+    <w:sig w:usb0="E4002EFF" w:usb1="C000247B" w:usb2="00000009" w:usb3="00000000" w:csb0="000001FF" w:csb1="00000000"/>
   </w:font>
   <w:font w:name="Cambria Math">
     <w:panose1 w:val="02040503050406030204"/>
@@ -9613,23 +9565,11 @@
     <w:pitch w:val="fixed"/>
     <w:sig w:usb0="E00002FF" w:usb1="6AC7FDFB" w:usb2="08000012" w:usb3="00000000" w:csb0="0002009F" w:csb1="00000000"/>
   </w:font>
-  <w:font w:name="Aptos">
-    <w:charset w:val="00"/>
-    <w:family w:val="swiss"/>
-    <w:pitch w:val="variable"/>
-    <w:sig w:usb0="20000287" w:usb1="00000003" w:usb2="00000000" w:usb3="00000000" w:csb0="0000019F" w:csb1="00000000"/>
-  </w:font>
-  <w:font w:name="Aptos Display">
-    <w:charset w:val="00"/>
-    <w:family w:val="swiss"/>
-    <w:pitch w:val="variable"/>
-    <w:sig w:usb0="20000287" w:usb1="00000003" w:usb2="00000000" w:usb3="00000000" w:csb0="0000019F" w:csb1="00000000"/>
-  </w:font>
 </w:fonts>
 </file>
 
 <file path=word/glossary/settings.xml><?xml version="1.0" encoding="utf-8"?>
-<w:settings xmlns:mc="http://schemas.openxmlformats.org/markup-compatibility/2006" xmlns:o="urn:schemas-microsoft-com:office:office" xmlns:r="http://schemas.openxmlformats.org/officeDocument/2006/relationships" xmlns:m="http://schemas.openxmlformats.org/officeDocument/2006/math" xmlns:v="urn:schemas-microsoft-com:vml" xmlns:w10="urn:schemas-microsoft-com:office:word" xmlns:w="http://schemas.openxmlformats.org/wordprocessingml/2006/main" xmlns:w14="http://schemas.microsoft.com/office/word/2010/wordml" xmlns:w15="http://schemas.microsoft.com/office/word/2012/wordml" xmlns:w16cex="http://schemas.microsoft.com/office/word/2018/wordml/cex" xmlns:w16cid="http://schemas.microsoft.com/office/word/2016/wordml/cid" xmlns:w16="http://schemas.microsoft.com/office/word/2018/wordml" xmlns:w16sdtdh="http://schemas.microsoft.com/office/word/2020/wordml/sdtdatahash" xmlns:w16se="http://schemas.microsoft.com/office/word/2015/wordml/symex" xmlns:sl="http://schemas.openxmlformats.org/schemaLibrary/2006/main" mc:Ignorable="w14 w15 w16se w16cid w16 w16cex w16sdtdh">
+<w:settings xmlns:mc="http://schemas.openxmlformats.org/markup-compatibility/2006" xmlns:o="urn:schemas-microsoft-com:office:office" xmlns:r="http://schemas.openxmlformats.org/officeDocument/2006/relationships" xmlns:m="http://schemas.openxmlformats.org/officeDocument/2006/math" xmlns:v="urn:schemas-microsoft-com:vml" xmlns:w10="urn:schemas-microsoft-com:office:word" xmlns:w="http://schemas.openxmlformats.org/wordprocessingml/2006/main" xmlns:w14="http://schemas.microsoft.com/office/word/2010/wordml" xmlns:w15="http://schemas.microsoft.com/office/word/2012/wordml" xmlns:sl="http://schemas.openxmlformats.org/schemaLibrary/2006/main" mc:Ignorable="w14 w15">
   <w:view w:val="normal"/>
   <w:defaultTabStop w:val="708"/>
   <w:hyphenationZone w:val="425"/>
@@ -9641,12 +9581,12 @@
     <w:compatSetting w:name="enableOpenTypeFeatures" w:uri="http://schemas.microsoft.com/office/word" w:val="1"/>
     <w:compatSetting w:name="doNotFlipMirrorIndents" w:uri="http://schemas.microsoft.com/office/word" w:val="1"/>
     <w:compatSetting w:name="differentiateMultirowTableHeaders" w:uri="http://schemas.microsoft.com/office/word" w:val="1"/>
-    <w:compatSetting w:name="useWord2013TrackBottomHyphenation" w:uri="http://schemas.microsoft.com/office/word" w:val="0"/>
   </w:compat>
   <w:rsids>
     <w:rsidRoot w:val="006B2BEC"/>
     <w:rsid w:val="006B2BEC"/>
     <w:rsid w:val="008F1FA2"/>
+    <w:rsid w:val="00D05997"/>
   </w:rsids>
   <m:mathPr>
     <m:mathFont m:val="Cambria Math"/>
@@ -9670,7 +9610,7 @@
 </file>
 
 <file path=word/glossary/styles.xml><?xml version="1.0" encoding="utf-8"?>
-<w:styles xmlns:mc="http://schemas.openxmlformats.org/markup-compatibility/2006" xmlns:r="http://schemas.openxmlformats.org/officeDocument/2006/relationships" xmlns:w="http://schemas.openxmlformats.org/wordprocessingml/2006/main" xmlns:w14="http://schemas.microsoft.com/office/word/2010/wordml" xmlns:w15="http://schemas.microsoft.com/office/word/2012/wordml" xmlns:w16cex="http://schemas.microsoft.com/office/word/2018/wordml/cex" xmlns:w16cid="http://schemas.microsoft.com/office/word/2016/wordml/cid" xmlns:w16="http://schemas.microsoft.com/office/word/2018/wordml" xmlns:w16sdtdh="http://schemas.microsoft.com/office/word/2020/wordml/sdtdatahash" xmlns:w16se="http://schemas.microsoft.com/office/word/2015/wordml/symex" mc:Ignorable="w14 w15 w16se w16cid w16 w16cex w16sdtdh">
+<w:styles xmlns:mc="http://schemas.openxmlformats.org/markup-compatibility/2006" xmlns:r="http://schemas.openxmlformats.org/officeDocument/2006/relationships" xmlns:w="http://schemas.openxmlformats.org/wordprocessingml/2006/main" xmlns:w14="http://schemas.microsoft.com/office/word/2010/wordml" xmlns:w15="http://schemas.microsoft.com/office/word/2012/wordml" mc:Ignorable="w14 w15">
   <w:docDefaults>
     <w:rPrDefault>
       <w:rPr>
@@ -9688,7 +9628,7 @@
       </w:pPr>
     </w:pPrDefault>
   </w:docDefaults>
-  <w:latentStyles w:defLockedState="0" w:defUIPriority="99" w:defSemiHidden="0" w:defUnhideWhenUsed="0" w:defQFormat="0" w:count="376">
+  <w:latentStyles w:defLockedState="0" w:defUIPriority="99" w:defSemiHidden="0" w:defUnhideWhenUsed="0" w:defQFormat="0" w:count="371">
     <w:lsdException w:name="Normal" w:uiPriority="0" w:qFormat="1"/>
     <w:lsdException w:name="heading 1" w:uiPriority="9" w:qFormat="1"/>
     <w:lsdException w:name="heading 2" w:semiHidden="1" w:uiPriority="9" w:unhideWhenUsed="1" w:qFormat="1"/>
@@ -10060,11 +10000,6 @@
     <w:lsdException w:name="List Table 5 Dark Accent 6" w:uiPriority="50"/>
     <w:lsdException w:name="List Table 6 Colorful Accent 6" w:uiPriority="51"/>
     <w:lsdException w:name="List Table 7 Colorful Accent 6" w:uiPriority="52"/>
-    <w:lsdException w:name="Mention" w:semiHidden="1" w:unhideWhenUsed="1"/>
-    <w:lsdException w:name="Smart Hyperlink" w:semiHidden="1" w:unhideWhenUsed="1"/>
-    <w:lsdException w:name="Hashtag" w:semiHidden="1" w:unhideWhenUsed="1"/>
-    <w:lsdException w:name="Unresolved Mention" w:semiHidden="1" w:unhideWhenUsed="1"/>
-    <w:lsdException w:name="Smart Link" w:semiHidden="1" w:unhideWhenUsed="1"/>
   </w:latentStyles>
   <w:style w:type="paragraph" w:default="1" w:styleId="Normal">
     <w:name w:val="Normal"/>
@@ -10343,7 +10278,7 @@
 </file>
 
 <file path=word/glossary/webSettings.xml><?xml version="1.0" encoding="utf-8"?>
-<w:webSettings xmlns:mc="http://schemas.openxmlformats.org/markup-compatibility/2006" xmlns:r="http://schemas.openxmlformats.org/officeDocument/2006/relationships" xmlns:w="http://schemas.openxmlformats.org/wordprocessingml/2006/main" xmlns:w14="http://schemas.microsoft.com/office/word/2010/wordml" xmlns:w15="http://schemas.microsoft.com/office/word/2012/wordml" xmlns:w16cex="http://schemas.microsoft.com/office/word/2018/wordml/cex" xmlns:w16cid="http://schemas.microsoft.com/office/word/2016/wordml/cid" xmlns:w16="http://schemas.microsoft.com/office/word/2018/wordml" xmlns:w16sdtdh="http://schemas.microsoft.com/office/word/2020/wordml/sdtdatahash" xmlns:w16se="http://schemas.microsoft.com/office/word/2015/wordml/symex" mc:Ignorable="w14 w15 w16se w16cid w16 w16cex w16sdtdh">
+<w:webSettings xmlns:mc="http://schemas.openxmlformats.org/markup-compatibility/2006" xmlns:r="http://schemas.openxmlformats.org/officeDocument/2006/relationships" xmlns:w="http://schemas.openxmlformats.org/wordprocessingml/2006/main" xmlns:w14="http://schemas.microsoft.com/office/word/2010/wordml" xmlns:w15="http://schemas.microsoft.com/office/word/2012/wordml" mc:Ignorable="w14 w15">
   <w:optimizeForBrowser/>
   <w:allowPNG/>
 </w:webSettings>

</xml_diff>

<commit_message>
Updated groupal and individual reports
</commit_message>
<xml_diff>
--- a/reports/Groupal - report.docx
+++ b/reports/Groupal - report.docx
@@ -59,8 +59,8 @@
         <w:tblLook w:val="0600" w:firstRow="0" w:lastRow="0" w:firstColumn="0" w:lastColumn="0" w:noHBand="1" w:noVBand="1"/>
       </w:tblPr>
       <w:tblGrid>
-        <w:gridCol w:w="4262"/>
-        <w:gridCol w:w="4242"/>
+        <w:gridCol w:w="4263"/>
+        <w:gridCol w:w="4241"/>
       </w:tblGrid>
       <w:tr>
         <w:tc>
@@ -108,6 +108,7 @@
               </w:rPr>
               <w:tab/>
             </w:r>
+            <w:permStart w:id="143746294" w:edGrp="everyone"/>
             <w:sdt>
               <w:sdtPr>
                 <w:rPr>
@@ -121,7 +122,6 @@
                 <w15:appearance w15:val="hidden"/>
                 <w:text/>
               </w:sdtPr>
-              <w:sdtEndPr/>
               <w:sdtContent>
                 <w:r>
                   <w:rPr>
@@ -143,6 +143,7 @@
                 </w:r>
               </w:sdtContent>
             </w:sdt>
+            <w:permEnd w:id="143746294"/>
           </w:p>
         </w:tc>
       </w:tr>
@@ -185,6 +186,7 @@
               </w:rPr>
               <w:tab/>
             </w:r>
+            <w:permStart w:id="420692352" w:edGrp="everyone"/>
             <w:sdt>
               <w:sdtPr>
                 <w:rPr>
@@ -198,7 +200,6 @@
                 <w15:appearance w15:val="hidden"/>
                 <w:text/>
               </w:sdtPr>
-              <w:sdtEndPr/>
               <w:sdtContent>
                 <w:r>
                   <w:rPr>
@@ -206,8 +207,15 @@
                   </w:rPr>
                   <w:t xml:space="preserve"> https://github.com/davidg43/dpii-23-24</w:t>
                 </w:r>
+                <w:r>
+                  <w:rPr>
+                    <w:rFonts w:asciiTheme="majorHAnsi" w:hAnsiTheme="majorHAnsi" w:cstheme="majorHAnsi"/>
+                  </w:rPr>
+                  <w:t xml:space="preserve"> </w:t>
+                </w:r>
               </w:sdtContent>
             </w:sdt>
+            <w:permEnd w:id="420692352"/>
           </w:p>
         </w:tc>
       </w:tr>
@@ -272,6 +280,7 @@
               </w:rPr>
               <w:tab/>
             </w:r>
+            <w:permStart w:id="291510380" w:edGrp="everyone"/>
             <w:sdt>
               <w:sdtPr>
                 <w:rPr>
@@ -285,7 +294,6 @@
                 <w15:appearance w15:val="hidden"/>
                 <w:text/>
               </w:sdtPr>
-              <w:sdtEndPr/>
               <w:sdtContent>
                 <w:r>
                   <w:rPr>
@@ -302,6 +310,7 @@
               </w:sdtContent>
             </w:sdt>
           </w:p>
+          <w:permEnd w:id="291510380"/>
           <w:p>
             <w:pPr>
               <w:pStyle w:val="Sinespaciado"/>
@@ -331,6 +340,7 @@
               </w:rPr>
               <w:tab/>
             </w:r>
+            <w:permStart w:id="1364481481" w:edGrp="everyone"/>
             <w:sdt>
               <w:sdtPr>
                 <w:rPr>
@@ -344,7 +354,6 @@
                 <w15:appearance w15:val="hidden"/>
                 <w:text/>
               </w:sdtPr>
-              <w:sdtEndPr/>
               <w:sdtContent>
                 <w:r>
                   <w:rPr>
@@ -366,6 +375,7 @@
                 </w:r>
               </w:sdtContent>
             </w:sdt>
+            <w:permEnd w:id="1364481481"/>
           </w:p>
           <w:p>
             <w:pPr>
@@ -394,6 +404,7 @@
               </w:rPr>
               <w:tab/>
             </w:r>
+            <w:permStart w:id="1443845444" w:edGrp="everyone"/>
             <w:sdt>
               <w:sdtPr>
                 <w:rPr>
@@ -407,7 +418,6 @@
                 <w15:appearance w15:val="hidden"/>
                 <w:text/>
               </w:sdtPr>
-              <w:sdtEndPr/>
               <w:sdtContent>
                 <w:r>
                   <w:rPr>
@@ -429,6 +439,7 @@
                 </w:r>
               </w:sdtContent>
             </w:sdt>
+            <w:permEnd w:id="1443845444"/>
             <w:r>
               <w:rPr>
                 <w:rFonts w:asciiTheme="majorHAnsi" w:hAnsiTheme="majorHAnsi" w:cstheme="majorHAnsi"/>
@@ -457,6 +468,7 @@
               </w:rPr>
               <w:tab/>
             </w:r>
+            <w:permStart w:id="415123737" w:edGrp="everyone"/>
             <w:sdt>
               <w:sdtPr>
                 <w:rPr>
@@ -470,7 +482,6 @@
                 <w15:appearance w15:val="hidden"/>
                 <w:text/>
               </w:sdtPr>
-              <w:sdtEndPr/>
               <w:sdtContent>
                 <w:r>
                   <w:rPr>
@@ -492,6 +503,7 @@
                 </w:r>
               </w:sdtContent>
             </w:sdt>
+            <w:permEnd w:id="415123737"/>
           </w:p>
         </w:tc>
         <w:tc>
@@ -546,6 +558,18 @@
                 <w:rFonts w:asciiTheme="majorHAnsi" w:hAnsiTheme="majorHAnsi" w:cstheme="majorHAnsi"/>
               </w:rPr>
               <w:tab/>
+            </w:r>
+            <w:permStart w:id="1081366304" w:edGrp="everyone"/>
+            <w:r>
+              <w:rPr>
+                <w:rFonts w:asciiTheme="majorHAnsi" w:hAnsiTheme="majorHAnsi" w:cstheme="majorHAnsi"/>
+              </w:rPr>
+              <w:t xml:space="preserve"> </w:t>
+            </w:r>
+            <w:r>
+              <w:rPr>
+                <w:rFonts w:asciiTheme="majorHAnsi" w:hAnsiTheme="majorHAnsi" w:cstheme="majorHAnsi"/>
+              </w:rPr>
               <w:t xml:space="preserve"> </w:t>
             </w:r>
             <w:sdt>
@@ -556,12 +580,11 @@
                 <w:tag w:val="ID2"/>
                 <w:id w:val="-1276937016"/>
                 <w:placeholder>
-                  <w:docPart w:val="6F786DCD649A47158871CD1D613BC7CC"/>
+                  <w:docPart w:val="7F2CED1901594ADABDD2286CA853B3B4"/>
                 </w:placeholder>
                 <w15:appearance w15:val="hidden"/>
                 <w:text/>
               </w:sdtPr>
-              <w:sdtEndPr/>
               <w:sdtContent>
                 <w:r>
                   <w:rPr>
@@ -572,6 +595,7 @@
               </w:sdtContent>
             </w:sdt>
           </w:p>
+          <w:permEnd w:id="1081366304"/>
           <w:p>
             <w:pPr>
               <w:pStyle w:val="Sinespaciado"/>
@@ -601,6 +625,7 @@
               </w:rPr>
               <w:tab/>
             </w:r>
+            <w:permStart w:id="554395221" w:edGrp="everyone"/>
             <w:sdt>
               <w:sdtPr>
                 <w:rPr>
@@ -614,19 +639,12 @@
                 <w15:appearance w15:val="hidden"/>
                 <w:text/>
               </w:sdtPr>
-              <w:sdtEndPr/>
               <w:sdtContent>
                 <w:r>
                   <w:rPr>
                     <w:rFonts w:asciiTheme="majorHAnsi" w:hAnsiTheme="majorHAnsi" w:cstheme="majorHAnsi"/>
                   </w:rPr>
-                  <w:t xml:space="preserve"> </w:t>
-                </w:r>
-                <w:r>
-                  <w:rPr>
-                    <w:rFonts w:asciiTheme="majorHAnsi" w:hAnsiTheme="majorHAnsi" w:cstheme="majorHAnsi"/>
-                  </w:rPr>
-                  <w:t>luigarpar1</w:t>
+                  <w:t xml:space="preserve"> luigarpar1</w:t>
                 </w:r>
                 <w:r>
                   <w:rPr>
@@ -636,6 +654,7 @@
                 </w:r>
               </w:sdtContent>
             </w:sdt>
+            <w:permEnd w:id="554395221"/>
           </w:p>
           <w:p>
             <w:pPr>
@@ -664,6 +683,7 @@
               </w:rPr>
               <w:tab/>
             </w:r>
+            <w:permStart w:id="84825807" w:edGrp="everyone"/>
             <w:sdt>
               <w:sdtPr>
                 <w:rPr>
@@ -677,7 +697,6 @@
                 <w15:appearance w15:val="hidden"/>
                 <w:text/>
               </w:sdtPr>
-              <w:sdtEndPr/>
               <w:sdtContent>
                 <w:r>
                   <w:rPr>
@@ -689,19 +708,7 @@
                   <w:rPr>
                     <w:rFonts w:asciiTheme="majorHAnsi" w:hAnsiTheme="majorHAnsi" w:cstheme="majorHAnsi"/>
                   </w:rPr>
-                  <w:t>Garcia Parras</w:t>
-                </w:r>
-                <w:r>
-                  <w:rPr>
-                    <w:rFonts w:asciiTheme="majorHAnsi" w:hAnsiTheme="majorHAnsi" w:cstheme="majorHAnsi"/>
-                  </w:rPr>
-                  <w:t xml:space="preserve">, </w:t>
-                </w:r>
-                <w:r>
-                  <w:rPr>
-                    <w:rFonts w:asciiTheme="majorHAnsi" w:hAnsiTheme="majorHAnsi" w:cstheme="majorHAnsi"/>
-                  </w:rPr>
-                  <w:t>Luis</w:t>
+                  <w:t>Garcia Parras, Luis</w:t>
                 </w:r>
                 <w:r>
                   <w:rPr>
@@ -711,6 +718,7 @@
                 </w:r>
               </w:sdtContent>
             </w:sdt>
+            <w:permEnd w:id="84825807"/>
           </w:p>
           <w:p>
             <w:pPr>
@@ -739,6 +747,7 @@
               </w:rPr>
               <w:tab/>
             </w:r>
+            <w:permStart w:id="584389830" w:edGrp="everyone"/>
             <w:sdt>
               <w:sdtPr>
                 <w:rPr>
@@ -752,7 +761,6 @@
                 <w15:appearance w15:val="hidden"/>
                 <w:text/>
               </w:sdtPr>
-              <w:sdtEndPr/>
               <w:sdtContent>
                 <w:r>
                   <w:rPr>
@@ -770,10 +778,11 @@
                   <w:rPr>
                     <w:rFonts w:asciiTheme="majorHAnsi" w:hAnsiTheme="majorHAnsi" w:cstheme="majorHAnsi"/>
                   </w:rPr>
-                  <w:t xml:space="preserve"> </w:t>
+                  <w:t xml:space="preserve">  </w:t>
                 </w:r>
               </w:sdtContent>
             </w:sdt>
+            <w:permEnd w:id="584389830"/>
           </w:p>
         </w:tc>
       </w:tr>
@@ -834,6 +843,7 @@
               </w:rPr>
               <w:tab/>
             </w:r>
+            <w:permStart w:id="1000832359" w:edGrp="everyone"/>
             <w:sdt>
               <w:sdtPr>
                 <w:rPr>
@@ -847,17 +857,17 @@
                 <w15:appearance w15:val="hidden"/>
                 <w:text/>
               </w:sdtPr>
-              <w:sdtEndPr/>
               <w:sdtContent>
                 <w:r>
                   <w:rPr>
                     <w:rFonts w:asciiTheme="majorHAnsi" w:hAnsiTheme="majorHAnsi" w:cstheme="majorHAnsi"/>
                   </w:rPr>
-                  <w:t xml:space="preserve"> DNI, NIE, or passport number</w:t>
+                  <w:t xml:space="preserve"> 77025388K</w:t>
                 </w:r>
               </w:sdtContent>
             </w:sdt>
           </w:p>
+          <w:permEnd w:id="1000832359"/>
           <w:p>
             <w:pPr>
               <w:pStyle w:val="Sinespaciado"/>
@@ -887,6 +897,7 @@
               </w:rPr>
               <w:tab/>
             </w:r>
+            <w:permStart w:id="926035648" w:edGrp="everyone"/>
             <w:sdt>
               <w:sdtPr>
                 <w:rPr>
@@ -900,16 +911,22 @@
                 <w15:appearance w15:val="hidden"/>
                 <w:text/>
               </w:sdtPr>
-              <w:sdtEndPr/>
               <w:sdtContent>
                 <w:r>
                   <w:rPr>
                     <w:rFonts w:asciiTheme="majorHAnsi" w:hAnsiTheme="majorHAnsi" w:cstheme="majorHAnsi"/>
                   </w:rPr>
-                  <w:t xml:space="preserve"> uvus  </w:t>
+                  <w:t xml:space="preserve"> felsolagu</w:t>
+                </w:r>
+                <w:r>
+                  <w:rPr>
+                    <w:rFonts w:asciiTheme="majorHAnsi" w:hAnsiTheme="majorHAnsi" w:cstheme="majorHAnsi"/>
+                  </w:rPr>
+                  <w:t xml:space="preserve">  </w:t>
                 </w:r>
               </w:sdtContent>
             </w:sdt>
+            <w:permEnd w:id="926035648"/>
           </w:p>
           <w:p>
             <w:pPr>
@@ -938,6 +955,7 @@
               </w:rPr>
               <w:tab/>
             </w:r>
+            <w:permStart w:id="1519068571" w:edGrp="everyone"/>
             <w:sdt>
               <w:sdtPr>
                 <w:rPr>
@@ -951,17 +969,29 @@
                 <w15:appearance w15:val="hidden"/>
                 <w:text/>
               </w:sdtPr>
-              <w:sdtEndPr/>
               <w:sdtContent>
                 <w:r>
                   <w:rPr>
                     <w:rFonts w:asciiTheme="majorHAnsi" w:hAnsiTheme="majorHAnsi" w:cstheme="majorHAnsi"/>
                   </w:rPr>
-                  <w:t xml:space="preserve"> Surnames, Name </w:t>
+                  <w:t xml:space="preserve"> Solis Agudo</w:t>
+                </w:r>
+                <w:r>
+                  <w:rPr>
+                    <w:rFonts w:asciiTheme="majorHAnsi" w:hAnsiTheme="majorHAnsi" w:cstheme="majorHAnsi"/>
+                  </w:rPr>
+                  <w:t xml:space="preserve">, </w:t>
+                </w:r>
+                <w:r>
+                  <w:rPr>
+                    <w:rFonts w:asciiTheme="majorHAnsi" w:hAnsiTheme="majorHAnsi" w:cstheme="majorHAnsi"/>
+                  </w:rPr>
+                  <w:t>Felipe</w:t>
                 </w:r>
               </w:sdtContent>
             </w:sdt>
           </w:p>
+          <w:permEnd w:id="1519068571"/>
           <w:p>
             <w:pPr>
               <w:pStyle w:val="Sinespaciado"/>
@@ -989,6 +1019,7 @@
               </w:rPr>
               <w:tab/>
             </w:r>
+            <w:permStart w:id="1983335098" w:edGrp="everyone"/>
             <w:sdt>
               <w:sdtPr>
                 <w:rPr>
@@ -1001,16 +1032,28 @@
                 </w:placeholder>
                 <w:text/>
               </w:sdtPr>
-              <w:sdtEndPr/>
               <w:sdtContent>
                 <w:r>
                   <w:rPr>
                     <w:rFonts w:asciiTheme="majorHAnsi" w:hAnsiTheme="majorHAnsi" w:cstheme="majorHAnsi"/>
                   </w:rPr>
-                  <w:t xml:space="preserve"> role1, role2, role3  </w:t>
+                  <w:t xml:space="preserve"> </w:t>
+                </w:r>
+                <w:r>
+                  <w:rPr>
+                    <w:rFonts w:asciiTheme="majorHAnsi" w:hAnsiTheme="majorHAnsi" w:cstheme="majorHAnsi"/>
+                  </w:rPr>
+                  <w:t>Developer</w:t>
+                </w:r>
+                <w:r>
+                  <w:rPr>
+                    <w:rFonts w:asciiTheme="majorHAnsi" w:hAnsiTheme="majorHAnsi" w:cstheme="majorHAnsi"/>
+                  </w:rPr>
+                  <w:t xml:space="preserve">  </w:t>
                 </w:r>
               </w:sdtContent>
             </w:sdt>
+            <w:permEnd w:id="1983335098"/>
           </w:p>
         </w:tc>
         <w:tc>
@@ -1066,6 +1109,7 @@
               </w:rPr>
               <w:tab/>
             </w:r>
+            <w:permStart w:id="1222207409" w:edGrp="everyone"/>
             <w:sdt>
               <w:sdtPr>
                 <w:rPr>
@@ -1079,17 +1123,29 @@
                 <w15:appearance w15:val="hidden"/>
                 <w:text/>
               </w:sdtPr>
-              <w:sdtEndPr/>
               <w:sdtContent>
                 <w:r>
                   <w:rPr>
                     <w:rFonts w:asciiTheme="majorHAnsi" w:hAnsiTheme="majorHAnsi" w:cstheme="majorHAnsi"/>
                   </w:rPr>
-                  <w:t xml:space="preserve"> DNI, NIE, or passport number</w:t>
+                  <w:t xml:space="preserve"> 30</w:t>
+                </w:r>
+                <w:r>
+                  <w:rPr>
+                    <w:rFonts w:asciiTheme="majorHAnsi" w:hAnsiTheme="majorHAnsi" w:cstheme="majorHAnsi"/>
+                  </w:rPr>
+                  <w:t>2</w:t>
+                </w:r>
+                <w:r>
+                  <w:rPr>
+                    <w:rFonts w:asciiTheme="majorHAnsi" w:hAnsiTheme="majorHAnsi" w:cstheme="majorHAnsi"/>
+                  </w:rPr>
+                  <w:t>69898N</w:t>
                 </w:r>
               </w:sdtContent>
             </w:sdt>
           </w:p>
+          <w:permEnd w:id="1222207409"/>
           <w:p>
             <w:pPr>
               <w:pStyle w:val="Sinespaciado"/>
@@ -1119,6 +1175,7 @@
               </w:rPr>
               <w:tab/>
             </w:r>
+            <w:permStart w:id="484340907" w:edGrp="everyone"/>
             <w:sdt>
               <w:sdtPr>
                 <w:rPr>
@@ -1132,16 +1189,28 @@
                 <w15:appearance w15:val="hidden"/>
                 <w:text/>
               </w:sdtPr>
-              <w:sdtEndPr/>
               <w:sdtContent>
                 <w:r>
                   <w:rPr>
                     <w:rFonts w:asciiTheme="majorHAnsi" w:hAnsiTheme="majorHAnsi" w:cstheme="majorHAnsi"/>
                   </w:rPr>
-                  <w:t xml:space="preserve"> uvus  </w:t>
+                  <w:t xml:space="preserve"> </w:t>
+                </w:r>
+                <w:r>
+                  <w:rPr>
+                    <w:rFonts w:asciiTheme="majorHAnsi" w:hAnsiTheme="majorHAnsi" w:cstheme="majorHAnsi"/>
+                  </w:rPr>
+                  <w:t>ignnarber</w:t>
+                </w:r>
+                <w:r>
+                  <w:rPr>
+                    <w:rFonts w:asciiTheme="majorHAnsi" w:hAnsiTheme="majorHAnsi" w:cstheme="majorHAnsi"/>
+                  </w:rPr>
+                  <w:t xml:space="preserve">  </w:t>
                 </w:r>
               </w:sdtContent>
             </w:sdt>
+            <w:permEnd w:id="484340907"/>
           </w:p>
           <w:p>
             <w:pPr>
@@ -1170,6 +1239,7 @@
               </w:rPr>
               <w:tab/>
             </w:r>
+            <w:permStart w:id="386604040" w:edGrp="everyone"/>
             <w:sdt>
               <w:sdtPr>
                 <w:rPr>
@@ -1183,16 +1253,28 @@
                 <w15:appearance w15:val="hidden"/>
                 <w:text/>
               </w:sdtPr>
-              <w:sdtEndPr/>
               <w:sdtContent>
                 <w:r>
                   <w:rPr>
                     <w:rFonts w:asciiTheme="majorHAnsi" w:hAnsiTheme="majorHAnsi" w:cstheme="majorHAnsi"/>
                   </w:rPr>
-                  <w:t xml:space="preserve"> Surnames, Name  </w:t>
+                  <w:t xml:space="preserve"> </w:t>
+                </w:r>
+                <w:r>
+                  <w:rPr>
+                    <w:rFonts w:asciiTheme="majorHAnsi" w:hAnsiTheme="majorHAnsi" w:cstheme="majorHAnsi"/>
+                  </w:rPr>
+                  <w:t xml:space="preserve">Naredo Bernardos, Ignacio  </w:t>
+                </w:r>
+                <w:r>
+                  <w:rPr>
+                    <w:rFonts w:asciiTheme="majorHAnsi" w:hAnsiTheme="majorHAnsi" w:cstheme="majorHAnsi"/>
+                  </w:rPr>
+                  <w:t xml:space="preserve">  </w:t>
                 </w:r>
               </w:sdtContent>
             </w:sdt>
+            <w:permEnd w:id="386604040"/>
           </w:p>
           <w:p>
             <w:pPr>
@@ -1221,6 +1303,7 @@
               </w:rPr>
               <w:tab/>
             </w:r>
+            <w:permStart w:id="1487353257" w:edGrp="everyone"/>
             <w:sdt>
               <w:sdtPr>
                 <w:rPr>
@@ -1234,16 +1317,28 @@
                 <w15:appearance w15:val="hidden"/>
                 <w:text/>
               </w:sdtPr>
-              <w:sdtEndPr/>
               <w:sdtContent>
                 <w:r>
                   <w:rPr>
                     <w:rFonts w:asciiTheme="majorHAnsi" w:hAnsiTheme="majorHAnsi" w:cstheme="majorHAnsi"/>
                   </w:rPr>
-                  <w:t xml:space="preserve"> role1, role2, role3  </w:t>
+                  <w:t xml:space="preserve"> </w:t>
+                </w:r>
+                <w:r>
+                  <w:rPr>
+                    <w:rFonts w:asciiTheme="majorHAnsi" w:hAnsiTheme="majorHAnsi" w:cstheme="majorHAnsi"/>
+                  </w:rPr>
+                  <w:t>Developer</w:t>
+                </w:r>
+                <w:r>
+                  <w:rPr>
+                    <w:rFonts w:asciiTheme="majorHAnsi" w:hAnsiTheme="majorHAnsi" w:cstheme="majorHAnsi"/>
+                  </w:rPr>
+                  <w:t xml:space="preserve">  </w:t>
                 </w:r>
               </w:sdtContent>
             </w:sdt>
+            <w:permEnd w:id="1487353257"/>
           </w:p>
         </w:tc>
       </w:tr>
@@ -1301,6 +1396,7 @@
               </w:rPr>
               <w:tab/>
             </w:r>
+            <w:permStart w:id="1631927432" w:edGrp="everyone"/>
             <w:sdt>
               <w:sdtPr>
                 <w:rPr>
@@ -1314,17 +1410,23 @@
                 <w15:appearance w15:val="hidden"/>
                 <w:text/>
               </w:sdtPr>
-              <w:sdtEndPr/>
               <w:sdtContent>
                 <w:r>
                   <w:rPr>
                     <w:rFonts w:asciiTheme="majorHAnsi" w:hAnsiTheme="majorHAnsi" w:cstheme="majorHAnsi"/>
                   </w:rPr>
-                  <w:t xml:space="preserve"> DNI, NIE, or passport number</w:t>
+                  <w:t xml:space="preserve"> </w:t>
+                </w:r>
+                <w:r>
+                  <w:rPr>
+                    <w:rFonts w:asciiTheme="majorHAnsi" w:hAnsiTheme="majorHAnsi" w:cstheme="majorHAnsi"/>
+                  </w:rPr>
+                  <w:t>45123107M</w:t>
                 </w:r>
               </w:sdtContent>
             </w:sdt>
           </w:p>
+          <w:permEnd w:id="1631927432"/>
           <w:p>
             <w:pPr>
               <w:pStyle w:val="Sinespaciado"/>
@@ -1354,6 +1456,7 @@
               </w:rPr>
               <w:tab/>
             </w:r>
+            <w:permStart w:id="1398370153" w:edGrp="everyone"/>
             <w:sdt>
               <w:sdtPr>
                 <w:rPr>
@@ -1367,16 +1470,28 @@
                 <w15:appearance w15:val="hidden"/>
                 <w:text/>
               </w:sdtPr>
-              <w:sdtEndPr/>
               <w:sdtContent>
                 <w:r>
                   <w:rPr>
                     <w:rFonts w:asciiTheme="majorHAnsi" w:hAnsiTheme="majorHAnsi" w:cstheme="majorHAnsi"/>
                   </w:rPr>
-                  <w:t xml:space="preserve"> uvus  </w:t>
+                  <w:t xml:space="preserve"> </w:t>
+                </w:r>
+                <w:r>
+                  <w:rPr>
+                    <w:rFonts w:asciiTheme="majorHAnsi" w:hAnsiTheme="majorHAnsi" w:cstheme="majorHAnsi"/>
+                  </w:rPr>
+                  <w:t>pabespnar</w:t>
+                </w:r>
+                <w:r>
+                  <w:rPr>
+                    <w:rFonts w:asciiTheme="majorHAnsi" w:hAnsiTheme="majorHAnsi" w:cstheme="majorHAnsi"/>
+                  </w:rPr>
+                  <w:t xml:space="preserve">  </w:t>
                 </w:r>
               </w:sdtContent>
             </w:sdt>
+            <w:permEnd w:id="1398370153"/>
           </w:p>
           <w:p>
             <w:pPr>
@@ -1405,6 +1520,7 @@
               </w:rPr>
               <w:tab/>
             </w:r>
+            <w:permStart w:id="72570348" w:edGrp="everyone"/>
             <w:sdt>
               <w:sdtPr>
                 <w:rPr>
@@ -1418,16 +1534,40 @@
                 <w15:appearance w15:val="hidden"/>
                 <w:text/>
               </w:sdtPr>
-              <w:sdtEndPr/>
               <w:sdtContent>
                 <w:r>
                   <w:rPr>
                     <w:rFonts w:asciiTheme="majorHAnsi" w:hAnsiTheme="majorHAnsi" w:cstheme="majorHAnsi"/>
                   </w:rPr>
-                  <w:t xml:space="preserve"> Surnames, Name  </w:t>
+                  <w:t xml:space="preserve"> </w:t>
+                </w:r>
+                <w:r>
+                  <w:rPr>
+                    <w:rFonts w:asciiTheme="majorHAnsi" w:hAnsiTheme="majorHAnsi" w:cstheme="majorHAnsi"/>
+                  </w:rPr>
+                  <w:t>Espinosa Naranjo</w:t>
+                </w:r>
+                <w:r>
+                  <w:rPr>
+                    <w:rFonts w:asciiTheme="majorHAnsi" w:hAnsiTheme="majorHAnsi" w:cstheme="majorHAnsi"/>
+                  </w:rPr>
+                  <w:t xml:space="preserve">, </w:t>
+                </w:r>
+                <w:r>
+                  <w:rPr>
+                    <w:rFonts w:asciiTheme="majorHAnsi" w:hAnsiTheme="majorHAnsi" w:cstheme="majorHAnsi"/>
+                  </w:rPr>
+                  <w:t>Pablo</w:t>
+                </w:r>
+                <w:r>
+                  <w:rPr>
+                    <w:rFonts w:asciiTheme="majorHAnsi" w:hAnsiTheme="majorHAnsi" w:cstheme="majorHAnsi"/>
+                  </w:rPr>
+                  <w:t xml:space="preserve">  </w:t>
                 </w:r>
               </w:sdtContent>
             </w:sdt>
+            <w:permEnd w:id="72570348"/>
           </w:p>
           <w:p>
             <w:pPr>
@@ -1456,6 +1596,7 @@
               </w:rPr>
               <w:tab/>
             </w:r>
+            <w:permStart w:id="2077499526" w:edGrp="everyone"/>
             <w:sdt>
               <w:sdtPr>
                 <w:rPr>
@@ -1468,16 +1609,28 @@
                 </w:placeholder>
                 <w:text/>
               </w:sdtPr>
-              <w:sdtEndPr/>
               <w:sdtContent>
                 <w:r>
                   <w:rPr>
                     <w:rFonts w:asciiTheme="majorHAnsi" w:hAnsiTheme="majorHAnsi" w:cstheme="majorHAnsi"/>
                   </w:rPr>
-                  <w:t xml:space="preserve"> role1, role2, role3  </w:t>
+                  <w:t xml:space="preserve"> </w:t>
+                </w:r>
+                <w:r>
+                  <w:rPr>
+                    <w:rFonts w:asciiTheme="majorHAnsi" w:hAnsiTheme="majorHAnsi" w:cstheme="majorHAnsi"/>
+                  </w:rPr>
+                  <w:t>Developer</w:t>
+                </w:r>
+                <w:r>
+                  <w:rPr>
+                    <w:rFonts w:asciiTheme="majorHAnsi" w:hAnsiTheme="majorHAnsi" w:cstheme="majorHAnsi"/>
+                  </w:rPr>
+                  <w:t xml:space="preserve">  </w:t>
                 </w:r>
               </w:sdtContent>
             </w:sdt>
+            <w:permEnd w:id="2077499526"/>
           </w:p>
         </w:tc>
         <w:tc>
@@ -1539,6 +1692,7 @@
               </w:rPr>
               <w:tab/>
             </w:r>
+            <w:permStart w:id="1772436159" w:edGrp="everyone"/>
             <w:sdt>
               <w:sdtPr>
                 <w:rPr>
@@ -1552,16 +1706,28 @@
                 <w15:appearance w15:val="hidden"/>
                 <w:text/>
               </w:sdtPr>
-              <w:sdtEndPr/>
               <w:sdtContent>
                 <w:r>
                   <w:rPr>
                     <w:rFonts w:asciiTheme="majorHAnsi" w:hAnsiTheme="majorHAnsi" w:cstheme="majorHAnsi"/>
                   </w:rPr>
-                  <w:t xml:space="preserve"> place month day, year </w:t>
+                  <w:t xml:space="preserve"> </w:t>
+                </w:r>
+                <w:r>
+                  <w:rPr>
+                    <w:rFonts w:asciiTheme="majorHAnsi" w:hAnsiTheme="majorHAnsi" w:cstheme="majorHAnsi"/>
+                  </w:rPr>
+                  <w:t xml:space="preserve"> Sevilla, 12 Febrero 2024 </w:t>
+                </w:r>
+                <w:r>
+                  <w:rPr>
+                    <w:rFonts w:asciiTheme="majorHAnsi" w:hAnsiTheme="majorHAnsi" w:cstheme="majorHAnsi"/>
+                  </w:rPr>
+                  <w:t xml:space="preserve"> </w:t>
                 </w:r>
               </w:sdtContent>
             </w:sdt>
+            <w:permEnd w:id="1772436159"/>
           </w:p>
         </w:tc>
       </w:tr>
@@ -1592,6 +1758,7 @@
         <w:rPr>
           <w:rFonts w:cstheme="majorHAnsi"/>
         </w:rPr>
+        <w:lastRenderedPageBreak/>
         <w:t>MANDATORY Deliverable D01: introduction</w:t>
       </w:r>
     </w:p>
@@ -1794,6 +1961,7 @@
       </w:r>
     </w:p>
     <w:bookmarkStart w:id="2" w:name="_Hlk157672140"/>
+    <w:permStart w:id="514992324" w:edGrp="everyone"/>
     <w:p>
       <w:pPr>
         <w:pStyle w:val="Verdict"/>
@@ -1814,7 +1982,6 @@
           <w15:appearance w15:val="hidden"/>
           <w:text/>
         </w:sdtPr>
-        <w:sdtEndPr/>
         <w:sdtContent>
           <w:r>
             <w:rPr>
@@ -1836,6 +2003,7 @@
           </w:r>
         </w:sdtContent>
       </w:sdt>
+      <w:permEnd w:id="514992324"/>
       <w:r>
         <w:rPr>
           <w:rFonts w:asciiTheme="majorHAnsi" w:hAnsiTheme="majorHAnsi" w:cstheme="majorHAnsi"/>
@@ -1859,6 +2027,7 @@
       </w:r>
     </w:p>
     <w:bookmarkStart w:id="3" w:name="_Hlk157672153"/>
+    <w:permStart w:id="1330789551" w:edGrp="everyone"/>
     <w:p>
       <w:pPr>
         <w:pStyle w:val="Verdict"/>
@@ -1879,7 +2048,6 @@
           <w15:appearance w15:val="hidden"/>
           <w:text/>
         </w:sdtPr>
-        <w:sdtEndPr/>
         <w:sdtContent>
           <w:r>
             <w:rPr>
@@ -1901,6 +2069,7 @@
           </w:r>
         </w:sdtContent>
       </w:sdt>
+      <w:permEnd w:id="1330789551"/>
       <w:r>
         <w:rPr>
           <w:rFonts w:asciiTheme="majorHAnsi" w:hAnsiTheme="majorHAnsi" w:cstheme="majorHAnsi"/>
@@ -1927,6 +2096,7 @@
         <w:rPr>
           <w:rFonts w:cstheme="majorHAnsi"/>
         </w:rPr>
+        <w:lastRenderedPageBreak/>
         <w:t>MANDATORY Deliverable D02: data models</w:t>
       </w:r>
     </w:p>
@@ -2070,6 +2240,7 @@
         <w:t xml:space="preserve">. </w:t>
       </w:r>
     </w:p>
+    <w:permStart w:id="3886208" w:edGrp="everyone"/>
     <w:p>
       <w:pPr>
         <w:pStyle w:val="Verdict"/>
@@ -2090,7 +2261,6 @@
           <w15:appearance w15:val="hidden"/>
           <w:text/>
         </w:sdtPr>
-        <w:sdtEndPr/>
         <w:sdtContent>
           <w:r>
             <w:rPr>
@@ -2100,6 +2270,7 @@
           </w:r>
         </w:sdtContent>
       </w:sdt>
+      <w:permEnd w:id="3886208"/>
       <w:r>
         <w:rPr>
           <w:rFonts w:asciiTheme="majorHAnsi" w:hAnsiTheme="majorHAnsi" w:cstheme="majorHAnsi"/>
@@ -2233,6 +2404,7 @@
         <w:t xml:space="preserve"> with further information.</w:t>
       </w:r>
     </w:p>
+    <w:permStart w:id="568988877" w:edGrp="everyone"/>
     <w:p>
       <w:pPr>
         <w:pStyle w:val="Verdict"/>
@@ -2253,7 +2425,6 @@
           <w15:appearance w15:val="hidden"/>
           <w:text/>
         </w:sdtPr>
-        <w:sdtEndPr/>
         <w:sdtContent>
           <w:r>
             <w:rPr>
@@ -2263,6 +2434,7 @@
           </w:r>
         </w:sdtContent>
       </w:sdt>
+      <w:permEnd w:id="568988877"/>
       <w:r>
         <w:rPr>
           <w:rFonts w:asciiTheme="majorHAnsi" w:hAnsiTheme="majorHAnsi" w:cstheme="majorHAnsi"/>
@@ -2396,6 +2568,7 @@
         <w:t xml:space="preserve"> with further information.</w:t>
       </w:r>
     </w:p>
+    <w:permStart w:id="64176652" w:edGrp="everyone"/>
     <w:p>
       <w:pPr>
         <w:pStyle w:val="Verdict"/>
@@ -2416,7 +2589,6 @@
           <w15:appearance w15:val="hidden"/>
           <w:text/>
         </w:sdtPr>
-        <w:sdtEndPr/>
         <w:sdtContent>
           <w:r>
             <w:rPr>
@@ -2426,6 +2598,7 @@
           </w:r>
         </w:sdtContent>
       </w:sdt>
+      <w:permEnd w:id="64176652"/>
       <w:r>
         <w:rPr>
           <w:rFonts w:asciiTheme="majorHAnsi" w:hAnsiTheme="majorHAnsi" w:cstheme="majorHAnsi"/>
@@ -2641,6 +2814,7 @@
         <w:t>” denotes his or her full name.</w:t>
       </w:r>
     </w:p>
+    <w:permStart w:id="2084199269" w:edGrp="everyone"/>
     <w:p>
       <w:pPr>
         <w:pStyle w:val="Verdict"/>
@@ -2661,7 +2835,6 @@
           <w15:appearance w15:val="hidden"/>
           <w:text/>
         </w:sdtPr>
-        <w:sdtEndPr/>
         <w:sdtContent>
           <w:r>
             <w:rPr>
@@ -2671,6 +2844,7 @@
           </w:r>
         </w:sdtContent>
       </w:sdt>
+      <w:permEnd w:id="2084199269"/>
       <w:r>
         <w:rPr>
           <w:rFonts w:asciiTheme="majorHAnsi" w:hAnsiTheme="majorHAnsi" w:cstheme="majorHAnsi"/>
@@ -2790,6 +2964,7 @@
         <w:t>web document.</w:t>
       </w:r>
     </w:p>
+    <w:permStart w:id="1789663349" w:edGrp="everyone"/>
     <w:p>
       <w:pPr>
         <w:pStyle w:val="Verdict"/>
@@ -2810,7 +2985,6 @@
           <w15:appearance w15:val="hidden"/>
           <w:text/>
         </w:sdtPr>
-        <w:sdtEndPr/>
         <w:sdtContent>
           <w:r>
             <w:rPr>
@@ -2820,6 +2994,7 @@
           </w:r>
         </w:sdtContent>
       </w:sdt>
+      <w:permEnd w:id="1789663349"/>
       <w:r>
         <w:rPr>
           <w:rFonts w:asciiTheme="majorHAnsi" w:hAnsiTheme="majorHAnsi" w:cstheme="majorHAnsi"/>
@@ -2838,6 +3013,7 @@
         <w:rPr>
           <w:rFonts w:cstheme="majorHAnsi"/>
         </w:rPr>
+        <w:lastRenderedPageBreak/>
         <w:t>Functional requirements</w:t>
       </w:r>
     </w:p>
@@ -2947,6 +3123,7 @@
         <w:t>”.</w:t>
       </w:r>
     </w:p>
+    <w:permStart w:id="1472210995" w:edGrp="everyone"/>
     <w:p>
       <w:pPr>
         <w:pStyle w:val="Verdict"/>
@@ -2967,7 +3144,6 @@
           <w15:appearance w15:val="hidden"/>
           <w:text/>
         </w:sdtPr>
-        <w:sdtEndPr/>
         <w:sdtContent>
           <w:r>
             <w:rPr>
@@ -2977,6 +3153,7 @@
           </w:r>
         </w:sdtContent>
       </w:sdt>
+      <w:permEnd w:id="1472210995"/>
       <w:r>
         <w:rPr>
           <w:rFonts w:asciiTheme="majorHAnsi" w:hAnsiTheme="majorHAnsi" w:cstheme="majorHAnsi"/>
@@ -3042,6 +3219,7 @@
         <w:rPr>
           <w:rFonts w:cstheme="majorHAnsi"/>
         </w:rPr>
+        <w:lastRenderedPageBreak/>
         <w:t>MANDATORY Deliverable D03: implementing features</w:t>
       </w:r>
     </w:p>
@@ -3205,6 +3383,7 @@
         <w:t xml:space="preserve"> cannot be updated or deleted.</w:t>
       </w:r>
     </w:p>
+    <w:permStart w:id="877278202" w:edGrp="everyone"/>
     <w:p>
       <w:pPr>
         <w:pStyle w:val="Gradercomments"/>
@@ -3225,7 +3404,6 @@
           <w15:appearance w15:val="hidden"/>
           <w:text/>
         </w:sdtPr>
-        <w:sdtEndPr/>
         <w:sdtContent>
           <w:r>
             <w:rPr>
@@ -3235,6 +3413,7 @@
           </w:r>
         </w:sdtContent>
       </w:sdt>
+      <w:permEnd w:id="877278202"/>
     </w:p>
     <w:p>
       <w:pPr>
@@ -3286,6 +3465,7 @@
         <w:t>Display any of them randomly, as long as its display period is active; the banners must be shown in every page as little intrusively as possible.</w:t>
       </w:r>
     </w:p>
+    <w:permStart w:id="793719138" w:edGrp="everyone"/>
     <w:p>
       <w:pPr>
         <w:pStyle w:val="Verdict"/>
@@ -3306,7 +3486,6 @@
           <w15:appearance w15:val="hidden"/>
           <w:text/>
         </w:sdtPr>
-        <w:sdtEndPr/>
         <w:sdtContent>
           <w:r>
             <w:rPr>
@@ -3316,6 +3495,7 @@
           </w:r>
         </w:sdtContent>
       </w:sdt>
+      <w:permEnd w:id="793719138"/>
       <w:r>
         <w:rPr>
           <w:rFonts w:asciiTheme="majorHAnsi" w:hAnsiTheme="majorHAnsi" w:cstheme="majorHAnsi"/>
@@ -3395,6 +3575,7 @@
         <w:t xml:space="preserve">Create, update, or delete a banner.  </w:t>
       </w:r>
     </w:p>
+    <w:permStart w:id="1433148399" w:edGrp="everyone"/>
     <w:p>
       <w:pPr>
         <w:pStyle w:val="Verdict"/>
@@ -3415,7 +3596,6 @@
           <w15:appearance w15:val="hidden"/>
           <w:text/>
         </w:sdtPr>
-        <w:sdtEndPr/>
         <w:sdtContent>
           <w:r>
             <w:rPr>
@@ -3425,6 +3605,7 @@
           </w:r>
         </w:sdtContent>
       </w:sdt>
+      <w:permEnd w:id="1433148399"/>
       <w:r>
         <w:rPr>
           <w:rFonts w:asciiTheme="majorHAnsi" w:hAnsiTheme="majorHAnsi" w:cstheme="majorHAnsi"/>
@@ -3460,6 +3641,7 @@
         <w:t>Moments, money amounts, and Booleans must be internationalised when they are shown. Other kinds of data are not expected to be internationalised. This requirement must be fulfilled in this and every subsequent group or individual deliverable for it to be considered valid.</w:t>
       </w:r>
     </w:p>
+    <w:permStart w:id="1363431954" w:edGrp="everyone"/>
     <w:p>
       <w:pPr>
         <w:pStyle w:val="Gradercomments"/>
@@ -3482,7 +3664,6 @@
           <w15:appearance w15:val="hidden"/>
           <w:text/>
         </w:sdtPr>
-        <w:sdtEndPr/>
         <w:sdtContent>
           <w:r>
             <w:rPr>
@@ -3493,6 +3674,7 @@
           </w:r>
         </w:sdtContent>
       </w:sdt>
+      <w:permEnd w:id="1363431954"/>
       <w:r>
         <w:rPr>
           <w:rFonts w:asciiTheme="majorHAnsi" w:hAnsiTheme="majorHAnsi" w:cstheme="majorHAnsi"/>
@@ -3582,6 +3764,7 @@
         <w:rPr>
           <w:rFonts w:cstheme="majorHAnsi"/>
         </w:rPr>
+        <w:lastRenderedPageBreak/>
         <w:t>MANDATORY Deliverable D04: formal testing</w:t>
       </w:r>
     </w:p>
@@ -3700,6 +3883,7 @@
         <w:t>Produce as a complete test suite as possible for Requirement #11.</w:t>
       </w:r>
     </w:p>
+    <w:permStart w:id="759059702" w:edGrp="everyone"/>
     <w:p>
       <w:pPr>
         <w:pStyle w:val="Verdict"/>
@@ -3720,7 +3904,6 @@
           <w15:appearance w15:val="hidden"/>
           <w:text/>
         </w:sdtPr>
-        <w:sdtEndPr/>
         <w:sdtContent>
           <w:r>
             <w:rPr>
@@ -3730,6 +3913,7 @@
           </w:r>
         </w:sdtContent>
       </w:sdt>
+      <w:permEnd w:id="759059702"/>
       <w:r>
         <w:rPr>
           <w:rFonts w:asciiTheme="majorHAnsi" w:hAnsiTheme="majorHAnsi" w:cstheme="majorHAnsi"/>
@@ -3765,6 +3949,7 @@
         <w:t xml:space="preserve">Produce a testing report. </w:t>
       </w:r>
     </w:p>
+    <w:permStart w:id="867524682" w:edGrp="everyone"/>
     <w:p>
       <w:pPr>
         <w:pStyle w:val="Gradercomments"/>
@@ -3785,7 +3970,6 @@
           <w15:appearance w15:val="hidden"/>
           <w:text/>
         </w:sdtPr>
-        <w:sdtEndPr/>
         <w:sdtContent>
           <w:r>
             <w:rPr>
@@ -3795,6 +3979,7 @@
           </w:r>
         </w:sdtContent>
       </w:sdt>
+      <w:permEnd w:id="867524682"/>
       <w:r>
         <w:rPr>
           <w:rFonts w:asciiTheme="majorHAnsi" w:hAnsiTheme="majorHAnsi" w:cstheme="majorHAnsi"/>
@@ -3838,6 +4023,7 @@
         <w:rPr>
           <w:rFonts w:cstheme="majorHAnsi"/>
         </w:rPr>
+        <w:lastRenderedPageBreak/>
         <w:t>SUPPLEMENTARY Deliverable D01: introduction </w:t>
       </w:r>
     </w:p>
@@ -3964,6 +4150,7 @@
         <w:t>The system must be internationalised in English and Spanish. Other mainstream languages are welcome, but not required. This requirement must be fulfilled in this and every subsequent group or individual deliverable for it to be considered valid.</w:t>
       </w:r>
     </w:p>
+    <w:permStart w:id="910842583" w:edGrp="everyone"/>
     <w:p>
       <w:pPr>
         <w:pStyle w:val="Gradercomments"/>
@@ -3987,7 +4174,6 @@
           <w15:appearance w15:val="hidden"/>
           <w:text/>
         </w:sdtPr>
-        <w:sdtEndPr/>
         <w:sdtContent>
           <w:r>
             <w:rPr>
@@ -3998,6 +4184,7 @@
           </w:r>
         </w:sdtContent>
       </w:sdt>
+      <w:permEnd w:id="910842583"/>
       <w:r>
         <w:rPr>
           <w:rFonts w:asciiTheme="majorHAnsi" w:hAnsiTheme="majorHAnsi" w:cstheme="majorHAnsi"/>
@@ -4090,6 +4277,7 @@
         <w:t>Produce an analysis report regarding this deliverable.</w:t>
       </w:r>
     </w:p>
+    <w:permStart w:id="1271296366" w:edGrp="everyone"/>
     <w:p>
       <w:pPr>
         <w:pStyle w:val="Verdict"/>
@@ -4110,7 +4298,6 @@
           <w15:appearance w15:val="hidden"/>
           <w:text/>
         </w:sdtPr>
-        <w:sdtEndPr/>
         <w:sdtContent>
           <w:r>
             <w:rPr>
@@ -4120,6 +4307,7 @@
           </w:r>
         </w:sdtContent>
       </w:sdt>
+      <w:permEnd w:id="1271296366"/>
       <w:r>
         <w:rPr>
           <w:rFonts w:asciiTheme="majorHAnsi" w:hAnsiTheme="majorHAnsi" w:cstheme="majorHAnsi"/>
@@ -4142,6 +4330,7 @@
         <w:t>Produce a planning and progress report.</w:t>
       </w:r>
     </w:p>
+    <w:permStart w:id="1560953091" w:edGrp="everyone"/>
     <w:p>
       <w:pPr>
         <w:pStyle w:val="Gradercomments"/>
@@ -4163,7 +4352,6 @@
           <w15:appearance w15:val="hidden"/>
           <w:text/>
         </w:sdtPr>
-        <w:sdtEndPr/>
         <w:sdtContent>
           <w:r>
             <w:rPr>
@@ -4174,6 +4362,7 @@
           </w:r>
         </w:sdtContent>
       </w:sdt>
+      <w:permEnd w:id="1560953091"/>
       <w:r>
         <w:rPr>
           <w:rFonts w:asciiTheme="majorHAnsi" w:hAnsiTheme="majorHAnsi" w:cstheme="majorHAnsi"/>
@@ -4196,6 +4385,7 @@
         <w:t>Produce a report on how you have set up your development configuration. We are not asking you to reproduce the guidelines to set it up, but to make it clear that you have followed them, and you have your development configuration ready to work.</w:t>
       </w:r>
     </w:p>
+    <w:permStart w:id="1512899919" w:edGrp="everyone"/>
     <w:p>
       <w:pPr>
         <w:pStyle w:val="Verdict"/>
@@ -4216,7 +4406,6 @@
           <w15:appearance w15:val="hidden"/>
           <w:text/>
         </w:sdtPr>
-        <w:sdtEndPr/>
         <w:sdtContent>
           <w:r>
             <w:rPr>
@@ -4226,6 +4415,7 @@
           </w:r>
         </w:sdtContent>
       </w:sdt>
+      <w:permEnd w:id="1512899919"/>
       <w:r>
         <w:rPr>
           <w:rFonts w:asciiTheme="majorHAnsi" w:hAnsiTheme="majorHAnsi" w:cstheme="majorHAnsi"/>
@@ -4248,6 +4438,7 @@
         <w:t>Produce a report on what you knew about the architecture of a WIS before this subject. </w:t>
       </w:r>
     </w:p>
+    <w:permStart w:id="253185092" w:edGrp="everyone"/>
     <w:p>
       <w:pPr>
         <w:pStyle w:val="Verdict"/>
@@ -4268,7 +4459,6 @@
           <w15:appearance w15:val="hidden"/>
           <w:text/>
         </w:sdtPr>
-        <w:sdtEndPr/>
         <w:sdtContent>
           <w:r>
             <w:rPr>
@@ -4278,6 +4468,7 @@
           </w:r>
         </w:sdtContent>
       </w:sdt>
+      <w:permEnd w:id="253185092"/>
       <w:r>
         <w:rPr>
           <w:rFonts w:asciiTheme="majorHAnsi" w:hAnsiTheme="majorHAnsi" w:cstheme="majorHAnsi"/>
@@ -4300,6 +4491,7 @@
         <w:t>Produce a report on what you knew about testing a WIS before this subject. </w:t>
       </w:r>
     </w:p>
+    <w:permStart w:id="1888356518" w:edGrp="everyone"/>
     <w:p>
       <w:pPr>
         <w:pStyle w:val="Verdict"/>
@@ -4320,7 +4512,6 @@
           <w15:appearance w15:val="hidden"/>
           <w:text/>
         </w:sdtPr>
-        <w:sdtEndPr/>
         <w:sdtContent>
           <w:r>
             <w:rPr>
@@ -4330,6 +4521,7 @@
           </w:r>
         </w:sdtContent>
       </w:sdt>
+      <w:permEnd w:id="1888356518"/>
       <w:r>
         <w:rPr>
           <w:rFonts w:asciiTheme="majorHAnsi" w:hAnsiTheme="majorHAnsi" w:cstheme="majorHAnsi"/>
@@ -4351,6 +4543,7 @@
         <w:rPr>
           <w:rFonts w:cstheme="majorHAnsi"/>
         </w:rPr>
+        <w:lastRenderedPageBreak/>
         <w:t>SUPPLEMENTARY Deliverable D02: data models </w:t>
       </w:r>
     </w:p>
@@ -4436,6 +4629,7 @@
         <w:t> </w:t>
       </w:r>
     </w:p>
+    <w:permStart w:id="590036856" w:edGrp="everyone"/>
     <w:p>
       <w:pPr>
         <w:pStyle w:val="Verdict"/>
@@ -4456,7 +4650,6 @@
           <w15:appearance w15:val="hidden"/>
           <w:text/>
         </w:sdtPr>
-        <w:sdtEndPr/>
         <w:sdtContent>
           <w:r>
             <w:rPr>
@@ -4466,6 +4659,7 @@
           </w:r>
         </w:sdtContent>
       </w:sdt>
+      <w:permEnd w:id="590036856"/>
       <w:r>
         <w:rPr>
           <w:rFonts w:asciiTheme="majorHAnsi" w:hAnsiTheme="majorHAnsi" w:cstheme="majorHAnsi"/>
@@ -4554,6 +4748,7 @@
         <w:t xml:space="preserve"> posted over the last 10 weeks.</w:t>
       </w:r>
     </w:p>
+    <w:permStart w:id="1383166845" w:edGrp="everyone"/>
     <w:p>
       <w:pPr>
         <w:pStyle w:val="Verdict"/>
@@ -4574,7 +4769,6 @@
           <w15:appearance w15:val="hidden"/>
           <w:text/>
         </w:sdtPr>
-        <w:sdtEndPr/>
         <w:sdtContent>
           <w:r>
             <w:rPr>
@@ -4584,6 +4778,7 @@
           </w:r>
         </w:sdtContent>
       </w:sdt>
+      <w:permEnd w:id="1383166845"/>
       <w:r>
         <w:rPr>
           <w:rFonts w:asciiTheme="majorHAnsi" w:hAnsiTheme="majorHAnsi" w:cstheme="majorHAnsi"/>
@@ -4764,6 +4959,7 @@
         <w:t>Produce an analysis report.</w:t>
       </w:r>
     </w:p>
+    <w:permStart w:id="1352860149" w:edGrp="everyone"/>
     <w:p>
       <w:pPr>
         <w:pStyle w:val="Gradercomments"/>
@@ -4784,7 +4980,6 @@
           <w15:appearance w15:val="hidden"/>
           <w:text/>
         </w:sdtPr>
-        <w:sdtEndPr/>
         <w:sdtContent>
           <w:r>
             <w:rPr>
@@ -4794,6 +4989,7 @@
           </w:r>
         </w:sdtContent>
       </w:sdt>
+      <w:permEnd w:id="1352860149"/>
       <w:r>
         <w:rPr>
           <w:rFonts w:asciiTheme="majorHAnsi" w:hAnsiTheme="majorHAnsi" w:cstheme="majorHAnsi"/>
@@ -4816,6 +5012,7 @@
         <w:t>Produce a planning and progress report.</w:t>
       </w:r>
     </w:p>
+    <w:permStart w:id="1771258906" w:edGrp="everyone"/>
     <w:p>
       <w:pPr>
         <w:pStyle w:val="Verdict"/>
@@ -4836,7 +5033,6 @@
           <w15:appearance w15:val="hidden"/>
           <w:text/>
         </w:sdtPr>
-        <w:sdtEndPr/>
         <w:sdtContent>
           <w:r>
             <w:rPr>
@@ -4846,6 +5042,7 @@
           </w:r>
         </w:sdtContent>
       </w:sdt>
+      <w:permEnd w:id="1771258906"/>
       <w:r>
         <w:rPr>
           <w:rFonts w:asciiTheme="majorHAnsi" w:hAnsiTheme="majorHAnsi" w:cstheme="majorHAnsi"/>
@@ -4876,6 +5073,7 @@
         <w:t> </w:t>
       </w:r>
     </w:p>
+    <w:permStart w:id="66944738" w:edGrp="everyone"/>
     <w:p>
       <w:pPr>
         <w:pStyle w:val="Verdict"/>
@@ -4896,7 +5094,6 @@
           <w15:appearance w15:val="hidden"/>
           <w:text/>
         </w:sdtPr>
-        <w:sdtEndPr/>
         <w:sdtContent>
           <w:r>
             <w:rPr>
@@ -4906,6 +5103,7 @@
           </w:r>
         </w:sdtContent>
       </w:sdt>
+      <w:permEnd w:id="66944738"/>
       <w:r>
         <w:rPr>
           <w:rFonts w:asciiTheme="majorHAnsi" w:hAnsiTheme="majorHAnsi" w:cstheme="majorHAnsi"/>
@@ -4935,6 +5133,7 @@
         <w:rPr>
           <w:rFonts w:cstheme="majorHAnsi"/>
         </w:rPr>
+        <w:lastRenderedPageBreak/>
         <w:t>SUPPLEMENTARY Deliverable D03: implementing features </w:t>
       </w:r>
     </w:p>
@@ -5065,6 +5264,7 @@
         <w:t>Update the system configuration. </w:t>
       </w:r>
     </w:p>
+    <w:permStart w:id="1956788580" w:edGrp="everyone"/>
     <w:p>
       <w:pPr>
         <w:pStyle w:val="Gradercomments"/>
@@ -5085,7 +5285,6 @@
           <w15:appearance w15:val="hidden"/>
           <w:text/>
         </w:sdtPr>
-        <w:sdtEndPr/>
         <w:sdtContent>
           <w:r>
             <w:rPr>
@@ -5095,6 +5294,7 @@
           </w:r>
         </w:sdtContent>
       </w:sdt>
+      <w:permEnd w:id="1956788580"/>
       <w:r>
         <w:rPr>
           <w:rFonts w:asciiTheme="majorHAnsi" w:hAnsiTheme="majorHAnsi" w:cstheme="majorHAnsi"/>
@@ -5176,6 +5376,7 @@
         <w:t xml:space="preserve"> and show their details.</w:t>
       </w:r>
     </w:p>
+    <w:permStart w:id="1962102501" w:edGrp="everyone"/>
     <w:p>
       <w:pPr>
         <w:pStyle w:val="Gradercomments"/>
@@ -5196,7 +5397,6 @@
           <w15:appearance w15:val="hidden"/>
           <w:text/>
         </w:sdtPr>
-        <w:sdtEndPr/>
         <w:sdtContent>
           <w:r>
             <w:rPr>
@@ -5206,6 +5406,7 @@
           </w:r>
         </w:sdtContent>
       </w:sdt>
+      <w:permEnd w:id="1962102501"/>
       <w:r>
         <w:rPr>
           <w:rFonts w:asciiTheme="majorHAnsi" w:hAnsiTheme="majorHAnsi" w:cstheme="majorHAnsi"/>
@@ -5294,6 +5495,7 @@
         <w:t> </w:t>
       </w:r>
     </w:p>
+    <w:permStart w:id="1796370832" w:edGrp="everyone"/>
     <w:p>
       <w:pPr>
         <w:pStyle w:val="Gradercomments"/>
@@ -5314,7 +5516,6 @@
           <w15:appearance w15:val="hidden"/>
           <w:text/>
         </w:sdtPr>
-        <w:sdtEndPr/>
         <w:sdtContent>
           <w:r>
             <w:rPr>
@@ -5324,6 +5525,7 @@
           </w:r>
         </w:sdtContent>
       </w:sdt>
+      <w:permEnd w:id="1796370832"/>
       <w:r>
         <w:rPr>
           <w:rFonts w:asciiTheme="majorHAnsi" w:hAnsiTheme="majorHAnsi" w:cstheme="majorHAnsi"/>
@@ -5412,6 +5614,7 @@
         <w:t> </w:t>
       </w:r>
     </w:p>
+    <w:permStart w:id="1530418216" w:edGrp="everyone"/>
     <w:p>
       <w:pPr>
         <w:pStyle w:val="Verdict"/>
@@ -5432,7 +5635,6 @@
           <w15:appearance w15:val="hidden"/>
           <w:text/>
         </w:sdtPr>
-        <w:sdtEndPr/>
         <w:sdtContent>
           <w:r>
             <w:rPr>
@@ -5442,6 +5644,7 @@
           </w:r>
         </w:sdtContent>
       </w:sdt>
+      <w:permEnd w:id="1530418216"/>
       <w:r>
         <w:rPr>
           <w:rFonts w:asciiTheme="majorHAnsi" w:hAnsiTheme="majorHAnsi" w:cstheme="majorHAnsi"/>
@@ -5580,6 +5783,7 @@
       </w:r>
     </w:p>
     <w:bookmarkStart w:id="4" w:name="_Hlk157672536"/>
+    <w:permStart w:id="1998798261" w:edGrp="everyone"/>
     <w:p>
       <w:pPr>
         <w:pStyle w:val="Verdict"/>
@@ -5600,7 +5804,6 @@
           <w15:appearance w15:val="hidden"/>
           <w:text/>
         </w:sdtPr>
-        <w:sdtEndPr/>
         <w:sdtContent>
           <w:r>
             <w:rPr>
@@ -5610,6 +5813,7 @@
           </w:r>
         </w:sdtContent>
       </w:sdt>
+      <w:permEnd w:id="1998798261"/>
       <w:r>
         <w:rPr>
           <w:rFonts w:asciiTheme="majorHAnsi" w:hAnsiTheme="majorHAnsi" w:cstheme="majorHAnsi"/>
@@ -5747,6 +5951,7 @@
       </w:r>
     </w:p>
     <w:bookmarkStart w:id="5" w:name="_Hlk157672549"/>
+    <w:permStart w:id="175788704" w:edGrp="everyone"/>
     <w:p>
       <w:pPr>
         <w:pStyle w:val="Verdict"/>
@@ -5767,7 +5972,6 @@
           <w15:appearance w15:val="hidden"/>
           <w:text/>
         </w:sdtPr>
-        <w:sdtEndPr/>
         <w:sdtContent>
           <w:r>
             <w:rPr>
@@ -5777,6 +5981,7 @@
           </w:r>
         </w:sdtContent>
       </w:sdt>
+      <w:permEnd w:id="175788704"/>
       <w:r>
         <w:rPr>
           <w:rFonts w:asciiTheme="majorHAnsi" w:hAnsiTheme="majorHAnsi" w:cstheme="majorHAnsi"/>
@@ -5796,6 +6001,7 @@
         <w:rPr>
           <w:rFonts w:asciiTheme="majorHAnsi" w:hAnsiTheme="majorHAnsi" w:cstheme="majorHAnsi"/>
         </w:rPr>
+        <w:lastRenderedPageBreak/>
         <w:t xml:space="preserve">Operations by </w:t>
       </w:r>
       <w:r>
@@ -5855,6 +6061,7 @@
         <w:t xml:space="preserve"> dashboards.</w:t>
       </w:r>
     </w:p>
+    <w:permStart w:id="950804319" w:edGrp="everyone"/>
     <w:p>
       <w:pPr>
         <w:pStyle w:val="Verdict"/>
@@ -5875,7 +6082,6 @@
           <w15:appearance w15:val="hidden"/>
           <w:text/>
         </w:sdtPr>
-        <w:sdtEndPr/>
         <w:sdtContent>
           <w:r>
             <w:rPr>
@@ -5885,6 +6091,7 @@
           </w:r>
         </w:sdtContent>
       </w:sdt>
+      <w:permEnd w:id="950804319"/>
       <w:r>
         <w:rPr>
           <w:rFonts w:asciiTheme="majorHAnsi" w:hAnsiTheme="majorHAnsi" w:cstheme="majorHAnsi"/>
@@ -5931,6 +6138,7 @@
         <w:t> </w:t>
       </w:r>
     </w:p>
+    <w:permStart w:id="875844297" w:edGrp="everyone"/>
     <w:p>
       <w:pPr>
         <w:pStyle w:val="Verdict"/>
@@ -5951,7 +6159,6 @@
           <w15:appearance w15:val="hidden"/>
           <w:text/>
         </w:sdtPr>
-        <w:sdtEndPr/>
         <w:sdtContent>
           <w:r>
             <w:rPr>
@@ -5961,6 +6168,7 @@
           </w:r>
         </w:sdtContent>
       </w:sdt>
+      <w:permEnd w:id="875844297"/>
       <w:r>
         <w:rPr>
           <w:rFonts w:asciiTheme="majorHAnsi" w:hAnsiTheme="majorHAnsi" w:cstheme="majorHAnsi"/>
@@ -6151,6 +6359,7 @@
         <w:t>million”, though. The spam detector must be reusable across different projects; that is: it must be implemented as an independent project that must be packaged into a reusable dependency. Do not forget to deliver your spam detector project so that it can also be evaluated or, otherwise, this requirement shall not be considered valid. This requirement must be fulfilled in this and every subsequent group or individual deliverable for it to be considered valid.</w:t>
       </w:r>
     </w:p>
+    <w:permStart w:id="9072603" w:edGrp="everyone"/>
     <w:p>
       <w:pPr>
         <w:pStyle w:val="Gradercomments"/>
@@ -6173,7 +6382,6 @@
           <w15:appearance w15:val="hidden"/>
           <w:text/>
         </w:sdtPr>
-        <w:sdtEndPr/>
         <w:sdtContent>
           <w:r>
             <w:rPr>
@@ -6184,6 +6392,7 @@
           </w:r>
         </w:sdtContent>
       </w:sdt>
+      <w:permEnd w:id="9072603"/>
       <w:r>
         <w:rPr>
           <w:rFonts w:asciiTheme="majorHAnsi" w:hAnsiTheme="majorHAnsi" w:cstheme="majorHAnsi"/>
@@ -6269,6 +6478,7 @@
         <w:t>Produce an analysis report.</w:t>
       </w:r>
     </w:p>
+    <w:permStart w:id="487216364" w:edGrp="everyone"/>
     <w:p>
       <w:pPr>
         <w:pStyle w:val="Verdict"/>
@@ -6289,7 +6499,6 @@
           <w15:appearance w15:val="hidden"/>
           <w:text/>
         </w:sdtPr>
-        <w:sdtEndPr/>
         <w:sdtContent>
           <w:r>
             <w:rPr>
@@ -6299,6 +6508,7 @@
           </w:r>
         </w:sdtContent>
       </w:sdt>
+      <w:permEnd w:id="487216364"/>
       <w:r>
         <w:rPr>
           <w:rFonts w:asciiTheme="majorHAnsi" w:hAnsiTheme="majorHAnsi" w:cstheme="majorHAnsi"/>
@@ -6321,6 +6531,7 @@
         <w:t>Produce a planning and progress report.</w:t>
       </w:r>
     </w:p>
+    <w:permStart w:id="1612984071" w:edGrp="everyone"/>
     <w:p>
       <w:pPr>
         <w:pStyle w:val="Verdict"/>
@@ -6342,7 +6553,6 @@
           <w15:appearance w15:val="hidden"/>
           <w:text/>
         </w:sdtPr>
-        <w:sdtEndPr/>
         <w:sdtContent>
           <w:r>
             <w:rPr>
@@ -6352,6 +6562,7 @@
           </w:r>
         </w:sdtContent>
       </w:sdt>
+      <w:permEnd w:id="1612984071"/>
       <w:r>
         <w:rPr>
           <w:rFonts w:asciiTheme="majorHAnsi" w:hAnsiTheme="majorHAnsi" w:cstheme="majorHAnsi"/>
@@ -6371,9 +6582,11 @@
           <w:rStyle w:val="normaltextrun"/>
           <w:rFonts w:asciiTheme="majorHAnsi" w:hAnsiTheme="majorHAnsi" w:cstheme="majorHAnsi"/>
         </w:rPr>
+        <w:lastRenderedPageBreak/>
         <w:t>Produce a lint report.</w:t>
       </w:r>
     </w:p>
+    <w:permStart w:id="93783757" w:edGrp="everyone"/>
     <w:p>
       <w:pPr>
         <w:pStyle w:val="Verdict"/>
@@ -6394,7 +6607,6 @@
           <w15:appearance w15:val="hidden"/>
           <w:text/>
         </w:sdtPr>
-        <w:sdtEndPr/>
         <w:sdtContent>
           <w:r>
             <w:rPr>
@@ -6404,6 +6616,7 @@
           </w:r>
         </w:sdtContent>
       </w:sdt>
+      <w:permEnd w:id="93783757"/>
       <w:r>
         <w:rPr>
           <w:rFonts w:asciiTheme="majorHAnsi" w:hAnsiTheme="majorHAnsi" w:cstheme="majorHAnsi"/>
@@ -6431,6 +6644,7 @@
         <w:rPr>
           <w:rFonts w:cstheme="majorHAnsi"/>
         </w:rPr>
+        <w:lastRenderedPageBreak/>
         <w:t>SUPPLEMENTARY Deliverable D04: formal testing </w:t>
       </w:r>
     </w:p>
@@ -6656,6 +6870,7 @@
         <w:t>Produce an analysis report.</w:t>
       </w:r>
     </w:p>
+    <w:permStart w:id="1981551776" w:edGrp="everyone"/>
     <w:p>
       <w:pPr>
         <w:pStyle w:val="Verdict"/>
@@ -6676,7 +6891,6 @@
           <w15:appearance w15:val="hidden"/>
           <w:text/>
         </w:sdtPr>
-        <w:sdtEndPr/>
         <w:sdtContent>
           <w:r>
             <w:rPr>
@@ -6686,6 +6900,7 @@
           </w:r>
         </w:sdtContent>
       </w:sdt>
+      <w:permEnd w:id="1981551776"/>
       <w:r>
         <w:rPr>
           <w:rFonts w:asciiTheme="majorHAnsi" w:hAnsiTheme="majorHAnsi" w:cstheme="majorHAnsi"/>
@@ -6708,6 +6923,7 @@
         <w:t>Produce a planning and progress report.</w:t>
       </w:r>
     </w:p>
+    <w:permStart w:id="830892373" w:edGrp="everyone"/>
     <w:p>
       <w:pPr>
         <w:pStyle w:val="Verdict"/>
@@ -6728,7 +6944,6 @@
           <w15:appearance w15:val="hidden"/>
           <w:text/>
         </w:sdtPr>
-        <w:sdtEndPr/>
         <w:sdtContent>
           <w:r>
             <w:rPr>
@@ -6738,6 +6953,7 @@
           </w:r>
         </w:sdtContent>
       </w:sdt>
+      <w:permEnd w:id="830892373"/>
       <w:r>
         <w:rPr>
           <w:rFonts w:asciiTheme="majorHAnsi" w:hAnsiTheme="majorHAnsi" w:cstheme="majorHAnsi"/>
@@ -7915,35 +8131,6 @@
         <w:p>
           <w:pPr>
             <w:pStyle w:val="70BE6E77FEC241639CD9227E89E64B7B"/>
-          </w:pPr>
-          <w:r>
-            <w:rPr>
-              <w:rStyle w:val="Textodelmarcadordeposicin"/>
-            </w:rPr>
-            <w:t>Haga clic o pulse aquí para escribir texto.</w:t>
-          </w:r>
-        </w:p>
-      </w:docPartBody>
-    </w:docPart>
-    <w:docPart>
-      <w:docPartPr>
-        <w:name w:val="6F786DCD649A47158871CD1D613BC7CC"/>
-        <w:category>
-          <w:name w:val="General"/>
-          <w:gallery w:val="placeholder"/>
-        </w:category>
-        <w:types>
-          <w:type w:val="bbPlcHdr"/>
-        </w:types>
-        <w:behaviors>
-          <w:behavior w:val="content"/>
-        </w:behaviors>
-        <w:guid w:val="{9E835996-0619-46A3-A1D0-655D60E34AD5}"/>
-      </w:docPartPr>
-      <w:docPartBody>
-        <w:p>
-          <w:pPr>
-            <w:pStyle w:val="6F786DCD649A47158871CD1D613BC7CC"/>
           </w:pPr>
           <w:r>
             <w:rPr>
@@ -9462,6 +9649,35 @@
         </w:p>
       </w:docPartBody>
     </w:docPart>
+    <w:docPart>
+      <w:docPartPr>
+        <w:name w:val="7F2CED1901594ADABDD2286CA853B3B4"/>
+        <w:category>
+          <w:name w:val="General"/>
+          <w:gallery w:val="placeholder"/>
+        </w:category>
+        <w:types>
+          <w:type w:val="bbPlcHdr"/>
+        </w:types>
+        <w:behaviors>
+          <w:behavior w:val="content"/>
+        </w:behaviors>
+        <w:guid w:val="{59D3A940-C063-4261-92A3-5E21D86B6388}"/>
+      </w:docPartPr>
+      <w:docPartBody>
+        <w:p>
+          <w:pPr>
+            <w:pStyle w:val="7F2CED1901594ADABDD2286CA853B3B4"/>
+          </w:pPr>
+          <w:r>
+            <w:rPr>
+              <w:rStyle w:val="Textodelmarcadordeposicin"/>
+            </w:rPr>
+            <w:t>Haga clic o pulse aquí para escribir texto.</w:t>
+          </w:r>
+        </w:p>
+      </w:docPartBody>
+    </w:docPart>
   </w:docParts>
 </w:glossaryDocument>
 </file>
@@ -9501,14 +9717,14 @@
     <w:charset w:val="00"/>
     <w:family w:val="swiss"/>
     <w:pitch w:val="variable"/>
-    <w:sig w:usb0="E4002EFF" w:usb1="C000247B" w:usb2="00000009" w:usb3="00000000" w:csb0="000001FF" w:csb1="00000000"/>
+    <w:sig w:usb0="E4002EFF" w:usb1="C200247B" w:usb2="00000009" w:usb3="00000000" w:csb0="000001FF" w:csb1="00000000"/>
   </w:font>
   <w:font w:name="Calibri Light">
     <w:panose1 w:val="020F0302020204030204"/>
     <w:charset w:val="00"/>
     <w:family w:val="swiss"/>
     <w:pitch w:val="variable"/>
-    <w:sig w:usb0="E4002EFF" w:usb1="C000247B" w:usb2="00000009" w:usb3="00000000" w:csb0="000001FF" w:csb1="00000000"/>
+    <w:sig w:usb0="E4002EFF" w:usb1="C200247B" w:usb2="00000009" w:usb3="00000000" w:csb0="000001FF" w:csb1="00000000"/>
   </w:font>
   <w:font w:name="Cambria Math">
     <w:panose1 w:val="02040503050406030204"/>
@@ -9524,18 +9740,6 @@
     <w:family w:val="modern"/>
     <w:pitch w:val="fixed"/>
     <w:sig w:usb0="E00002FF" w:usb1="6AC7FDFB" w:usb2="08000012" w:usb3="00000000" w:csb0="0002009F" w:csb1="00000000"/>
-  </w:font>
-  <w:font w:name="Aptos">
-    <w:charset w:val="00"/>
-    <w:family w:val="swiss"/>
-    <w:pitch w:val="variable"/>
-    <w:sig w:usb0="20000287" w:usb1="00000003" w:usb2="00000000" w:usb3="00000000" w:csb0="0000019F" w:csb1="00000000"/>
-  </w:font>
-  <w:font w:name="Aptos Display">
-    <w:charset w:val="00"/>
-    <w:family w:val="swiss"/>
-    <w:pitch w:val="variable"/>
-    <w:sig w:usb0="20000287" w:usb1="00000003" w:usb2="00000000" w:usb3="00000000" w:csb0="0000019F" w:csb1="00000000"/>
   </w:font>
 </w:fonts>
 </file>
@@ -9557,10 +9761,13 @@
   </w:compat>
   <w:rsids>
     <w:rsidRoot w:val="006B2BEC"/>
-    <w:rsid w:val="00392AAA"/>
+    <w:rsid w:val="005520A8"/>
+    <w:rsid w:val="0061308D"/>
     <w:rsid w:val="006B2BEC"/>
-    <w:rsid w:val="00700BA6"/>
+    <w:rsid w:val="006B66A2"/>
     <w:rsid w:val="008F1FA2"/>
+    <w:rsid w:val="00E22EA3"/>
+    <w:rsid w:val="00F11B3C"/>
   </w:rsids>
   <m:mathPr>
     <m:mathFont m:val="Cambria Math"/>
@@ -10016,7 +10223,7 @@
     <w:basedOn w:val="Fuentedeprrafopredeter"/>
     <w:uiPriority w:val="99"/>
     <w:semiHidden/>
-    <w:rsid w:val="006B2BEC"/>
+    <w:rsid w:val="005520A8"/>
     <w:rPr>
       <w:color w:val="808080"/>
     </w:rPr>
@@ -10252,6 +10459,10 @@
   <w:style w:type="paragraph" w:customStyle="1" w:styleId="5F33FE4B820C473A947913DADD725B01">
     <w:name w:val="5F33FE4B820C473A947913DADD725B01"/>
     <w:rsid w:val="006B2BEC"/>
+  </w:style>
+  <w:style w:type="paragraph" w:customStyle="1" w:styleId="7F2CED1901594ADABDD2286CA853B3B4">
+    <w:name w:val="7F2CED1901594ADABDD2286CA853B3B4"/>
+    <w:rsid w:val="005520A8"/>
   </w:style>
 </w:styles>
 </file>

</xml_diff>